<commit_message>
documentatie - pakketselectie af
</commit_message>
<xml_diff>
--- a/Oplevering/Pakketselectie/Pakketselectie.docx
+++ b/Oplevering/Pakketselectie/Pakketselectie.docx
@@ -555,8 +555,19 @@
                 <w:sz w:val="22"/>
                 <w:szCs w:val="22"/>
               </w:rPr>
-              <w:t>Wilco Burghgraef</w:t>
-            </w:r>
+              <w:t xml:space="preserve">Wilco </w:t>
+            </w:r>
+            <w:proofErr w:type="spellStart"/>
+            <w:r>
+              <w:rPr>
+                <w:rFonts w:asciiTheme="minorHAnsi" w:hAnsiTheme="minorHAnsi" w:cstheme="minorHAnsi"/>
+                <w:color w:val="000000"/>
+                <w:sz w:val="22"/>
+                <w:szCs w:val="22"/>
+              </w:rPr>
+              <w:t>Burghgraef</w:t>
+            </w:r>
+            <w:proofErr w:type="spellEnd"/>
           </w:p>
           <w:p>
             <w:pPr>
@@ -1602,8 +1613,18 @@
           <w:sz w:val="22"/>
           <w:szCs w:val="22"/>
         </w:rPr>
-        <w:t>Dit verslag is gericht op de eisen en wensen van WideWorldImporters</w:t>
+        <w:t xml:space="preserve">Dit verslag is gericht op de eisen en wensen van </w:t>
       </w:r>
+      <w:proofErr w:type="spellStart"/>
+      <w:r>
+        <w:rPr>
+          <w:rFonts w:asciiTheme="minorHAnsi" w:eastAsia="MS Mincho" w:hAnsiTheme="minorHAnsi" w:cstheme="minorHAnsi"/>
+          <w:sz w:val="22"/>
+          <w:szCs w:val="22"/>
+        </w:rPr>
+        <w:t>WideWorldImporters</w:t>
+      </w:r>
+      <w:proofErr w:type="spellEnd"/>
       <w:r>
         <w:rPr>
           <w:rFonts w:asciiTheme="minorHAnsi" w:eastAsia="MS Mincho" w:hAnsiTheme="minorHAnsi" w:cstheme="minorHAnsi"/>
@@ -1677,6 +1698,7 @@
         </w:rPr>
         <w:t>‘</w:t>
       </w:r>
+      <w:proofErr w:type="spellStart"/>
       <w:r>
         <w:rPr>
           <w:rFonts w:asciiTheme="minorHAnsi" w:eastAsia="MS Mincho" w:hAnsiTheme="minorHAnsi" w:cstheme="minorHAnsi"/>
@@ -1685,14 +1707,25 @@
         </w:rPr>
         <w:t>activity</w:t>
       </w:r>
+      <w:proofErr w:type="spellEnd"/>
       <w:r>
         <w:rPr>
           <w:rFonts w:asciiTheme="minorHAnsi" w:eastAsia="MS Mincho" w:hAnsiTheme="minorHAnsi" w:cstheme="minorHAnsi"/>
           <w:sz w:val="22"/>
           <w:szCs w:val="22"/>
         </w:rPr>
-        <w:t xml:space="preserve"> diagrams</w:t>
+        <w:t xml:space="preserve"> </w:t>
       </w:r>
+      <w:proofErr w:type="spellStart"/>
+      <w:r>
+        <w:rPr>
+          <w:rFonts w:asciiTheme="minorHAnsi" w:eastAsia="MS Mincho" w:hAnsiTheme="minorHAnsi" w:cstheme="minorHAnsi"/>
+          <w:sz w:val="22"/>
+          <w:szCs w:val="22"/>
+        </w:rPr>
+        <w:t>diagrams</w:t>
+      </w:r>
+      <w:proofErr w:type="spellEnd"/>
       <w:r>
         <w:rPr>
           <w:rFonts w:asciiTheme="minorHAnsi" w:eastAsia="MS Mincho" w:hAnsiTheme="minorHAnsi" w:cstheme="minorHAnsi"/>
@@ -1778,7 +1811,25 @@
           <w:sz w:val="22"/>
           <w:szCs w:val="22"/>
         </w:rPr>
-        <w:t xml:space="preserve">Voor het wegen van onderdelen van het product, is het belangrijk dat er een duidelijk onderscheid is tussen de wegingen. De leverancier moet weten waar de prioriteiten voor WorldWideImporters liggen en wat belangrijk is en niet. Om te voorkomen dat bedrijven met alleen laag wegende items een hoge totaalscore </w:t>
+        <w:t xml:space="preserve">Voor het wegen van onderdelen van het product, is het belangrijk dat er een duidelijk onderscheid is tussen de wegingen. De leverancier moet weten waar de prioriteiten voor </w:t>
+      </w:r>
+      <w:proofErr w:type="spellStart"/>
+      <w:r>
+        <w:rPr>
+          <w:rFonts w:asciiTheme="minorHAnsi" w:hAnsiTheme="minorHAnsi" w:cstheme="minorHAnsi"/>
+          <w:sz w:val="22"/>
+          <w:szCs w:val="22"/>
+        </w:rPr>
+        <w:t>WorldWideImporters</w:t>
+      </w:r>
+      <w:proofErr w:type="spellEnd"/>
+      <w:r>
+        <w:rPr>
+          <w:rFonts w:asciiTheme="minorHAnsi" w:hAnsiTheme="minorHAnsi" w:cstheme="minorHAnsi"/>
+          <w:sz w:val="22"/>
+          <w:szCs w:val="22"/>
+        </w:rPr>
+        <w:t xml:space="preserve"> liggen en wat belangrijk is en niet. Om te voorkomen dat bedrijven met alleen laag wegende items een hoge totaalscore </w:t>
       </w:r>
       <w:r>
         <w:rPr>
@@ -1794,7 +1845,49 @@
           <w:sz w:val="22"/>
           <w:szCs w:val="22"/>
         </w:rPr>
-        <w:t xml:space="preserve">hebben, verdubbeld de score per niveau. Dit maakt de zwaarwegende items nóg belangrijker in verhouding met de laag- en gemiddeld-wegende items. </w:t>
+        <w:t xml:space="preserve">hebben, </w:t>
+      </w:r>
+      <w:r>
+        <w:rPr>
+          <w:rFonts w:asciiTheme="minorHAnsi" w:hAnsiTheme="minorHAnsi" w:cstheme="minorHAnsi"/>
+          <w:sz w:val="22"/>
+          <w:szCs w:val="22"/>
+        </w:rPr>
+        <w:t>zijn zwaardere</w:t>
+      </w:r>
+      <w:r>
+        <w:rPr>
+          <w:rFonts w:asciiTheme="minorHAnsi" w:hAnsiTheme="minorHAnsi" w:cstheme="minorHAnsi"/>
+          <w:sz w:val="22"/>
+          <w:szCs w:val="22"/>
+        </w:rPr>
+        <w:t xml:space="preserve"> </w:t>
+      </w:r>
+      <w:proofErr w:type="spellStart"/>
+      <w:r>
+        <w:rPr>
+          <w:rFonts w:asciiTheme="minorHAnsi" w:hAnsiTheme="minorHAnsi" w:cstheme="minorHAnsi"/>
+          <w:sz w:val="22"/>
+          <w:szCs w:val="22"/>
+        </w:rPr>
+        <w:t>niveau’s</w:t>
+      </w:r>
+      <w:proofErr w:type="spellEnd"/>
+      <w:r>
+        <w:rPr>
+          <w:rFonts w:asciiTheme="minorHAnsi" w:hAnsiTheme="minorHAnsi" w:cstheme="minorHAnsi"/>
+          <w:sz w:val="22"/>
+          <w:szCs w:val="22"/>
+        </w:rPr>
+        <w:t xml:space="preserve"> ook echt zwaar gemaakt qua score</w:t>
+      </w:r>
+      <w:r>
+        <w:rPr>
+          <w:rFonts w:asciiTheme="minorHAnsi" w:hAnsiTheme="minorHAnsi" w:cstheme="minorHAnsi"/>
+          <w:sz w:val="22"/>
+          <w:szCs w:val="22"/>
+        </w:rPr>
+        <w:t xml:space="preserve">. Dit maakt de zwaarwegende items nóg belangrijker in verhouding met de laag- en gemiddeld-wegende items. </w:t>
       </w:r>
     </w:p>
     <w:p>
@@ -1987,6 +2080,7 @@
                 <w:szCs w:val="22"/>
               </w:rPr>
             </w:pPr>
+            <w:proofErr w:type="spellStart"/>
             <w:r>
               <w:rPr>
                 <w:rFonts w:asciiTheme="minorHAnsi" w:hAnsiTheme="minorHAnsi" w:cstheme="minorHAnsi"/>
@@ -1995,6 +2089,7 @@
               </w:rPr>
               <w:t>Knockout</w:t>
             </w:r>
+            <w:proofErr w:type="spellEnd"/>
           </w:p>
         </w:tc>
         <w:tc>
@@ -2524,12 +2619,21 @@
         </w:rPr>
       </w:pPr>
       <w:bookmarkStart w:id="4" w:name="_Toc531867116"/>
+      <w:proofErr w:type="spellStart"/>
       <w:r>
         <w:rPr>
           <w:rFonts w:asciiTheme="minorHAnsi" w:hAnsiTheme="minorHAnsi" w:cstheme="minorHAnsi"/>
           <w:sz w:val="22"/>
         </w:rPr>
-        <w:t>Requirements t.a.v. a</w:t>
+        <w:t>Requirements</w:t>
+      </w:r>
+      <w:proofErr w:type="spellEnd"/>
+      <w:r>
+        <w:rPr>
+          <w:rFonts w:asciiTheme="minorHAnsi" w:hAnsiTheme="minorHAnsi" w:cstheme="minorHAnsi"/>
+          <w:sz w:val="22"/>
+        </w:rPr>
+        <w:t xml:space="preserve"> t.a.v. a</w:t>
       </w:r>
       <w:r>
         <w:rPr>
@@ -2588,7 +2692,25 @@
           <w:sz w:val="22"/>
           <w:szCs w:val="22"/>
         </w:rPr>
-        <w:t>elkaar opgesomd. Aan de hand van de business case hebben wij een beeld gevormd van de eisen die WideWorldImporters stelt aan het video</w:t>
+        <w:t xml:space="preserve">elkaar opgesomd. Aan de hand van de business case hebben wij een beeld gevormd van de eisen die </w:t>
+      </w:r>
+      <w:proofErr w:type="spellStart"/>
+      <w:r>
+        <w:rPr>
+          <w:rFonts w:asciiTheme="minorHAnsi" w:hAnsiTheme="minorHAnsi" w:cstheme="minorHAnsi"/>
+          <w:sz w:val="22"/>
+          <w:szCs w:val="22"/>
+        </w:rPr>
+        <w:t>WideWorldImporters</w:t>
+      </w:r>
+      <w:proofErr w:type="spellEnd"/>
+      <w:r>
+        <w:rPr>
+          <w:rFonts w:asciiTheme="minorHAnsi" w:hAnsiTheme="minorHAnsi" w:cstheme="minorHAnsi"/>
+          <w:sz w:val="22"/>
+          <w:szCs w:val="22"/>
+        </w:rPr>
+        <w:t xml:space="preserve"> stelt aan het video</w:t>
       </w:r>
       <w:r>
         <w:rPr>
@@ -2630,7 +2752,16 @@
           <w:sz w:val="22"/>
           <w:szCs w:val="22"/>
         </w:rPr>
-        <w:t xml:space="preserve"> 2: Overzicht requirement</w:t>
+        <w:t xml:space="preserve"> 2: Overzicht </w:t>
+      </w:r>
+      <w:proofErr w:type="spellStart"/>
+      <w:r>
+        <w:rPr>
+          <w:rFonts w:asciiTheme="minorHAnsi" w:hAnsiTheme="minorHAnsi" w:cstheme="minorHAnsi"/>
+          <w:sz w:val="22"/>
+          <w:szCs w:val="22"/>
+        </w:rPr>
+        <w:t>requirement</w:t>
       </w:r>
       <w:r>
         <w:rPr>
@@ -2638,7 +2769,16 @@
           <w:sz w:val="22"/>
           <w:szCs w:val="22"/>
         </w:rPr>
-        <w:t>s t.a.v. architectuur</w:t>
+        <w:t>s</w:t>
+      </w:r>
+      <w:proofErr w:type="spellEnd"/>
+      <w:r>
+        <w:rPr>
+          <w:rFonts w:asciiTheme="minorHAnsi" w:hAnsiTheme="minorHAnsi" w:cstheme="minorHAnsi"/>
+          <w:sz w:val="22"/>
+          <w:szCs w:val="22"/>
+        </w:rPr>
+        <w:t xml:space="preserve"> t.a.v. architectuur</w:t>
       </w:r>
     </w:p>
     <w:tbl>
@@ -2679,6 +2819,7 @@
                 <w:szCs w:val="22"/>
               </w:rPr>
             </w:pPr>
+            <w:proofErr w:type="spellStart"/>
             <w:r>
               <w:rPr>
                 <w:rFonts w:asciiTheme="minorHAnsi" w:hAnsiTheme="minorHAnsi" w:cstheme="minorHAnsi"/>
@@ -2690,6 +2831,7 @@
               </w:rPr>
               <w:t>Nr</w:t>
             </w:r>
+            <w:proofErr w:type="spellEnd"/>
           </w:p>
         </w:tc>
         <w:tc>
@@ -2861,7 +3003,31 @@
                 <w:sz w:val="22"/>
                 <w:szCs w:val="22"/>
               </w:rPr>
-              <w:t>Applicaties hebben een gemeenschappelijke look-and-feel</w:t>
+              <w:t>Applicaties hebben een gemeenschappelijke look-</w:t>
+            </w:r>
+            <w:proofErr w:type="spellStart"/>
+            <w:r>
+              <w:rPr>
+                <w:rFonts w:asciiTheme="minorHAnsi" w:hAnsiTheme="minorHAnsi" w:cstheme="minorHAnsi"/>
+                <w:b/>
+                <w:bCs/>
+                <w:color w:val="000000"/>
+                <w:sz w:val="22"/>
+                <w:szCs w:val="22"/>
+              </w:rPr>
+              <w:t>and</w:t>
+            </w:r>
+            <w:proofErr w:type="spellEnd"/>
+            <w:r>
+              <w:rPr>
+                <w:rFonts w:asciiTheme="minorHAnsi" w:hAnsiTheme="minorHAnsi" w:cstheme="minorHAnsi"/>
+                <w:b/>
+                <w:bCs/>
+                <w:color w:val="000000"/>
+                <w:sz w:val="22"/>
+                <w:szCs w:val="22"/>
+              </w:rPr>
+              <w:t>-feel</w:t>
             </w:r>
           </w:p>
         </w:tc>
@@ -2894,7 +3060,27 @@
                 <w:sz w:val="22"/>
                 <w:szCs w:val="22"/>
               </w:rPr>
-              <w:t>Het videoportaal wordt geïntegreerd in de webshop. Huisstijl van WWI is leidend. Het videoportaal moet goed aansluiten op de WideWorldImporters website, zo krijg je zo min mogelijk irritatie bij de gebruiker die gewend zijn aan de website. Als alles zoveel mogelijk op elkaar lijkt kunnen de gebruikers iets veel beter vinden. Denk hierbij aan de kleuren van knoppen en logische pop-ups.</w:t>
+              <w:t xml:space="preserve">Het videoportaal wordt geïntegreerd in de webshop. Huisstijl van WWI is leidend. Het videoportaal moet aansluiten op de </w:t>
+            </w:r>
+            <w:proofErr w:type="spellStart"/>
+            <w:r>
+              <w:rPr>
+                <w:rFonts w:asciiTheme="minorHAnsi" w:hAnsiTheme="minorHAnsi" w:cstheme="minorHAnsi"/>
+                <w:color w:val="000000"/>
+                <w:sz w:val="22"/>
+                <w:szCs w:val="22"/>
+              </w:rPr>
+              <w:t>WideWorldImporters</w:t>
+            </w:r>
+            <w:proofErr w:type="spellEnd"/>
+            <w:r>
+              <w:rPr>
+                <w:rFonts w:asciiTheme="minorHAnsi" w:hAnsiTheme="minorHAnsi" w:cstheme="minorHAnsi"/>
+                <w:color w:val="000000"/>
+                <w:sz w:val="22"/>
+                <w:szCs w:val="22"/>
+              </w:rPr>
+              <w:t xml:space="preserve"> website, zo krijg je zo min mogelijk irritatie bij de gebruiker die gewend zijn aan de website. Als alles zoveel mogelijk op elkaar lijkt kunnen de gebruikers iets veel beter vinden. Denk hierbij aan de kleuren van knoppen en logische pop-ups.</w:t>
             </w:r>
           </w:p>
         </w:tc>
@@ -3031,7 +3217,87 @@
                 <w:sz w:val="22"/>
                 <w:szCs w:val="22"/>
               </w:rPr>
-              <w:t>Onderzoeken wijzen op de opmars van het gebruik van webvideo’s. Voorspeld wordt dat webvideo’s de primaire communicatie-manieren gaan worden. Daarom is het een grote stap om het gebruik van de webvideo te omplementeren.</w:t>
+              <w:t xml:space="preserve">Onderzoeken wijzen op de opmars van het gebruik van </w:t>
+            </w:r>
+            <w:proofErr w:type="spellStart"/>
+            <w:r>
+              <w:rPr>
+                <w:rFonts w:asciiTheme="minorHAnsi" w:hAnsiTheme="minorHAnsi" w:cstheme="minorHAnsi"/>
+                <w:color w:val="000000"/>
+                <w:sz w:val="22"/>
+                <w:szCs w:val="22"/>
+              </w:rPr>
+              <w:t>webvideo’s</w:t>
+            </w:r>
+            <w:proofErr w:type="spellEnd"/>
+            <w:r>
+              <w:rPr>
+                <w:rFonts w:asciiTheme="minorHAnsi" w:hAnsiTheme="minorHAnsi" w:cstheme="minorHAnsi"/>
+                <w:color w:val="000000"/>
+                <w:sz w:val="22"/>
+                <w:szCs w:val="22"/>
+              </w:rPr>
+              <w:t xml:space="preserve">. Voorspeld wordt dat </w:t>
+            </w:r>
+            <w:proofErr w:type="spellStart"/>
+            <w:r>
+              <w:rPr>
+                <w:rFonts w:asciiTheme="minorHAnsi" w:hAnsiTheme="minorHAnsi" w:cstheme="minorHAnsi"/>
+                <w:color w:val="000000"/>
+                <w:sz w:val="22"/>
+                <w:szCs w:val="22"/>
+              </w:rPr>
+              <w:t>webvideo’s</w:t>
+            </w:r>
+            <w:proofErr w:type="spellEnd"/>
+            <w:r>
+              <w:rPr>
+                <w:rFonts w:asciiTheme="minorHAnsi" w:hAnsiTheme="minorHAnsi" w:cstheme="minorHAnsi"/>
+                <w:color w:val="000000"/>
+                <w:sz w:val="22"/>
+                <w:szCs w:val="22"/>
+              </w:rPr>
+              <w:t xml:space="preserve"> de primaire communicatie-manieren gaan worden. Daarom is het een grote stap om het gebruik van de </w:t>
+            </w:r>
+            <w:proofErr w:type="spellStart"/>
+            <w:r>
+              <w:rPr>
+                <w:rFonts w:asciiTheme="minorHAnsi" w:hAnsiTheme="minorHAnsi" w:cstheme="minorHAnsi"/>
+                <w:color w:val="000000"/>
+                <w:sz w:val="22"/>
+                <w:szCs w:val="22"/>
+              </w:rPr>
+              <w:t>webvideo</w:t>
+            </w:r>
+            <w:proofErr w:type="spellEnd"/>
+            <w:r>
+              <w:rPr>
+                <w:rFonts w:asciiTheme="minorHAnsi" w:hAnsiTheme="minorHAnsi" w:cstheme="minorHAnsi"/>
+                <w:color w:val="000000"/>
+                <w:sz w:val="22"/>
+                <w:szCs w:val="22"/>
+              </w:rPr>
+              <w:t xml:space="preserve"> te </w:t>
+            </w:r>
+            <w:proofErr w:type="spellStart"/>
+            <w:r>
+              <w:rPr>
+                <w:rFonts w:asciiTheme="minorHAnsi" w:hAnsiTheme="minorHAnsi" w:cstheme="minorHAnsi"/>
+                <w:color w:val="000000"/>
+                <w:sz w:val="22"/>
+                <w:szCs w:val="22"/>
+              </w:rPr>
+              <w:t>omplementeren</w:t>
+            </w:r>
+            <w:proofErr w:type="spellEnd"/>
+            <w:r>
+              <w:rPr>
+                <w:rFonts w:asciiTheme="minorHAnsi" w:hAnsiTheme="minorHAnsi" w:cstheme="minorHAnsi"/>
+                <w:color w:val="000000"/>
+                <w:sz w:val="22"/>
+                <w:szCs w:val="22"/>
+              </w:rPr>
+              <w:t>.</w:t>
             </w:r>
           </w:p>
         </w:tc>
@@ -3494,7 +3760,25 @@
                 <w:sz w:val="22"/>
                 <w:szCs w:val="22"/>
               </w:rPr>
-              <w:t xml:space="preserve">In dit specifieke geval zijn de gebruikers, die video’s uploaden, verantwoordelijk voor de content die zij sturen. De eigenaar van het videoportaal en WideWorldImporters zijn hier niet verantwoordelijk voor. </w:t>
+              <w:t xml:space="preserve">In dit specifieke geval zijn de gebruikers, die video’s uploaden, verantwoordelijk voor de content die zij sturen. De eigenaar van het videoportaal en </w:t>
+            </w:r>
+            <w:proofErr w:type="spellStart"/>
+            <w:r>
+              <w:rPr>
+                <w:rFonts w:asciiTheme="minorHAnsi" w:hAnsiTheme="minorHAnsi" w:cstheme="minorHAnsi"/>
+                <w:sz w:val="22"/>
+                <w:szCs w:val="22"/>
+              </w:rPr>
+              <w:t>WideWorldImporters</w:t>
+            </w:r>
+            <w:proofErr w:type="spellEnd"/>
+            <w:r>
+              <w:rPr>
+                <w:rFonts w:asciiTheme="minorHAnsi" w:hAnsiTheme="minorHAnsi" w:cstheme="minorHAnsi"/>
+                <w:sz w:val="22"/>
+                <w:szCs w:val="22"/>
+              </w:rPr>
+              <w:t xml:space="preserve"> zijn hier niet verantwoordelijk voor. </w:t>
             </w:r>
             <w:r>
               <w:rPr>
@@ -3872,6 +4156,15 @@
                 <w:szCs w:val="22"/>
               </w:rPr>
               <w:t xml:space="preserve"> zelf omdat het online gehost wordt.</w:t>
+            </w:r>
+            <w:r>
+              <w:rPr>
+                <w:rFonts w:asciiTheme="minorHAnsi" w:hAnsiTheme="minorHAnsi" w:cstheme="minorHAnsi"/>
+                <w:color w:val="000000"/>
+                <w:sz w:val="22"/>
+                <w:szCs w:val="22"/>
+              </w:rPr>
+              <w:t xml:space="preserve"> Daarnaast scheelt het tijd voor bezoekers.</w:t>
             </w:r>
           </w:p>
         </w:tc>
@@ -4224,7 +4517,34 @@
           <w:lang w:val="en-GB"/>
         </w:rPr>
         <w:lastRenderedPageBreak/>
-        <w:t>Requirements t.a.v. f</w:t>
+        <w:t xml:space="preserve">Requirements </w:t>
+      </w:r>
+      <w:proofErr w:type="spellStart"/>
+      <w:r>
+        <w:rPr>
+          <w:rFonts w:asciiTheme="minorHAnsi" w:hAnsiTheme="minorHAnsi" w:cstheme="minorHAnsi"/>
+          <w:sz w:val="22"/>
+          <w:lang w:val="en-GB"/>
+        </w:rPr>
+        <w:t>t.a.v</w:t>
+      </w:r>
+      <w:proofErr w:type="spellEnd"/>
+      <w:r>
+        <w:rPr>
+          <w:rFonts w:asciiTheme="minorHAnsi" w:hAnsiTheme="minorHAnsi" w:cstheme="minorHAnsi"/>
+          <w:sz w:val="22"/>
+          <w:lang w:val="en-GB"/>
+        </w:rPr>
+        <w:t xml:space="preserve">. </w:t>
+      </w:r>
+      <w:proofErr w:type="spellStart"/>
+      <w:r>
+        <w:rPr>
+          <w:rFonts w:asciiTheme="minorHAnsi" w:hAnsiTheme="minorHAnsi" w:cstheme="minorHAnsi"/>
+          <w:sz w:val="22"/>
+          <w:lang w:val="en-GB"/>
+        </w:rPr>
+        <w:t>f</w:t>
       </w:r>
       <w:r>
         <w:rPr>
@@ -4235,6 +4555,7 @@
         <w:t>unctionaliteiten</w:t>
       </w:r>
       <w:bookmarkEnd w:id="5"/>
+      <w:proofErr w:type="spellEnd"/>
       <w:r>
         <w:rPr>
           <w:rFonts w:asciiTheme="minorHAnsi" w:hAnsiTheme="minorHAnsi" w:cstheme="minorHAnsi"/>
@@ -4316,7 +4637,25 @@
           <w:sz w:val="22"/>
           <w:szCs w:val="22"/>
         </w:rPr>
-        <w:t xml:space="preserve"> 3: Overzicht van requirements t.a.v. functionaliteiten</w:t>
+        <w:t xml:space="preserve"> 3: Overzicht van </w:t>
+      </w:r>
+      <w:proofErr w:type="spellStart"/>
+      <w:r>
+        <w:rPr>
+          <w:rFonts w:asciiTheme="minorHAnsi" w:hAnsiTheme="minorHAnsi" w:cstheme="minorHAnsi"/>
+          <w:sz w:val="22"/>
+          <w:szCs w:val="22"/>
+        </w:rPr>
+        <w:t>requirements</w:t>
+      </w:r>
+      <w:proofErr w:type="spellEnd"/>
+      <w:r>
+        <w:rPr>
+          <w:rFonts w:asciiTheme="minorHAnsi" w:hAnsiTheme="minorHAnsi" w:cstheme="minorHAnsi"/>
+          <w:sz w:val="22"/>
+          <w:szCs w:val="22"/>
+        </w:rPr>
+        <w:t xml:space="preserve"> t.a.v. functionaliteiten</w:t>
       </w:r>
     </w:p>
     <w:tbl>
@@ -4347,6 +4686,7 @@
                 <w:szCs w:val="22"/>
               </w:rPr>
             </w:pPr>
+            <w:proofErr w:type="spellStart"/>
             <w:r>
               <w:rPr>
                 <w:rFonts w:asciiTheme="minorHAnsi" w:hAnsiTheme="minorHAnsi" w:cstheme="minorHAnsi"/>
@@ -4357,6 +4697,7 @@
               </w:rPr>
               <w:t>Nr</w:t>
             </w:r>
+            <w:proofErr w:type="spellEnd"/>
           </w:p>
         </w:tc>
         <w:tc>
@@ -4654,7 +4995,36 @@
                 <w:sz w:val="22"/>
                 <w:szCs w:val="22"/>
               </w:rPr>
-              <w:t xml:space="preserve">Toegang tot materiaal is goed te beheren (rechten zijn eenvoudig te regelen tot op het niveau van </w:t>
+              <w:t>Toegang tot materiaal is</w:t>
+            </w:r>
+            <w:r>
+              <w:rPr>
+                <w:rFonts w:asciiTheme="minorHAnsi" w:hAnsiTheme="minorHAnsi" w:cstheme="minorHAnsi"/>
+                <w:color w:val="000000"/>
+                <w:sz w:val="22"/>
+                <w:szCs w:val="22"/>
+              </w:rPr>
+              <w:t xml:space="preserve"> </w:t>
+            </w:r>
+            <w:proofErr w:type="spellStart"/>
+            <w:r>
+              <w:rPr>
+                <w:rFonts w:asciiTheme="minorHAnsi" w:hAnsiTheme="minorHAnsi" w:cstheme="minorHAnsi"/>
+                <w:color w:val="000000"/>
+                <w:sz w:val="22"/>
+                <w:szCs w:val="22"/>
+              </w:rPr>
+              <w:t>beheerbaar</w:t>
+            </w:r>
+            <w:proofErr w:type="spellEnd"/>
+            <w:r>
+              <w:rPr>
+                <w:rFonts w:asciiTheme="minorHAnsi" w:hAnsiTheme="minorHAnsi" w:cstheme="minorHAnsi"/>
+                <w:color w:val="000000"/>
+                <w:sz w:val="22"/>
+                <w:szCs w:val="22"/>
+              </w:rPr>
+              <w:t xml:space="preserve"> (rechten zijn eenvoudig te regelen tot op het niveau van </w:t>
             </w:r>
             <w:r>
               <w:rPr>
@@ -4672,7 +5042,27 @@
                 <w:sz w:val="22"/>
                 <w:szCs w:val="22"/>
               </w:rPr>
-              <w:t xml:space="preserve"> (rechten per groep of per individu) o.b.v. “opt-in”)</w:t>
+              <w:t xml:space="preserve"> (rechten per groep of per individu) o.b.v. “</w:t>
+            </w:r>
+            <w:proofErr w:type="spellStart"/>
+            <w:r>
+              <w:rPr>
+                <w:rFonts w:asciiTheme="minorHAnsi" w:hAnsiTheme="minorHAnsi" w:cstheme="minorHAnsi"/>
+                <w:color w:val="000000"/>
+                <w:sz w:val="22"/>
+                <w:szCs w:val="22"/>
+              </w:rPr>
+              <w:t>opt</w:t>
+            </w:r>
+            <w:proofErr w:type="spellEnd"/>
+            <w:r>
+              <w:rPr>
+                <w:rFonts w:asciiTheme="minorHAnsi" w:hAnsiTheme="minorHAnsi" w:cstheme="minorHAnsi"/>
+                <w:color w:val="000000"/>
+                <w:sz w:val="22"/>
+                <w:szCs w:val="22"/>
+              </w:rPr>
+              <w:t>-in”)</w:t>
             </w:r>
             <w:r>
               <w:rPr>
@@ -4839,8 +5229,19 @@
                 <w:sz w:val="22"/>
                 <w:szCs w:val="22"/>
               </w:rPr>
-              <w:t>Het is mogelijk om video’s op te nemen en af te spelen op standaard geïnstalleerde Microsoft en Apple devices</w:t>
-            </w:r>
+              <w:t xml:space="preserve">Het is mogelijk om video’s op te nemen en af te spelen op standaard geïnstalleerde Microsoft en Apple </w:t>
+            </w:r>
+            <w:proofErr w:type="spellStart"/>
+            <w:r>
+              <w:rPr>
+                <w:rFonts w:asciiTheme="minorHAnsi" w:hAnsiTheme="minorHAnsi" w:cstheme="minorHAnsi"/>
+                <w:color w:val="000000"/>
+                <w:sz w:val="22"/>
+                <w:szCs w:val="22"/>
+              </w:rPr>
+              <w:t>devices</w:t>
+            </w:r>
+            <w:proofErr w:type="spellEnd"/>
             <w:r>
               <w:rPr>
                 <w:rFonts w:asciiTheme="minorHAnsi" w:hAnsiTheme="minorHAnsi" w:cstheme="minorHAnsi"/>
@@ -4988,7 +5389,52 @@
                 <w:sz w:val="22"/>
                 <w:szCs w:val="22"/>
               </w:rPr>
-              <w:t>Goede en snelle metadatering is mogelijk zodat de materialen optimaal vindbaar/herbruikbaar zijn</w:t>
+              <w:t>(S</w:t>
+            </w:r>
+            <w:r>
+              <w:rPr>
+                <w:rFonts w:asciiTheme="minorHAnsi" w:hAnsiTheme="minorHAnsi" w:cstheme="minorHAnsi"/>
+                <w:color w:val="000000"/>
+                <w:sz w:val="22"/>
+                <w:szCs w:val="22"/>
+              </w:rPr>
+              <w:t>nelle</w:t>
+            </w:r>
+            <w:r>
+              <w:rPr>
+                <w:rFonts w:asciiTheme="minorHAnsi" w:hAnsiTheme="minorHAnsi" w:cstheme="minorHAnsi"/>
+                <w:color w:val="000000"/>
+                <w:sz w:val="22"/>
+                <w:szCs w:val="22"/>
+              </w:rPr>
+              <w:t>)</w:t>
+            </w:r>
+            <w:r>
+              <w:rPr>
+                <w:rFonts w:asciiTheme="minorHAnsi" w:hAnsiTheme="minorHAnsi" w:cstheme="minorHAnsi"/>
+                <w:color w:val="000000"/>
+                <w:sz w:val="22"/>
+                <w:szCs w:val="22"/>
+              </w:rPr>
+              <w:t xml:space="preserve"> </w:t>
+            </w:r>
+            <w:r>
+              <w:rPr>
+                <w:rFonts w:asciiTheme="minorHAnsi" w:hAnsiTheme="minorHAnsi" w:cstheme="minorHAnsi"/>
+                <w:color w:val="000000"/>
+                <w:sz w:val="22"/>
+                <w:szCs w:val="22"/>
+              </w:rPr>
+              <w:t>M</w:t>
+            </w:r>
+            <w:r>
+              <w:rPr>
+                <w:rFonts w:asciiTheme="minorHAnsi" w:hAnsiTheme="minorHAnsi" w:cstheme="minorHAnsi"/>
+                <w:color w:val="000000"/>
+                <w:sz w:val="22"/>
+                <w:szCs w:val="22"/>
+              </w:rPr>
+              <w:t>etadatering is mogelijk zodat de materialen optimaal vindbaar/herbruikbaar zijn</w:t>
             </w:r>
             <w:r>
               <w:rPr>
@@ -5747,8 +6193,19 @@
                 <w:sz w:val="22"/>
                 <w:szCs w:val="22"/>
               </w:rPr>
-              <w:t>Salesmedewerkers kunnen livestreamen</w:t>
-            </w:r>
+              <w:t xml:space="preserve">Salesmedewerkers kunnen </w:t>
+            </w:r>
+            <w:proofErr w:type="spellStart"/>
+            <w:r>
+              <w:rPr>
+                <w:rFonts w:asciiTheme="minorHAnsi" w:hAnsiTheme="minorHAnsi" w:cstheme="minorHAnsi"/>
+                <w:color w:val="000000"/>
+                <w:sz w:val="22"/>
+                <w:szCs w:val="22"/>
+              </w:rPr>
+              <w:t>livestreamen</w:t>
+            </w:r>
+            <w:proofErr w:type="spellEnd"/>
           </w:p>
         </w:tc>
         <w:tc>
@@ -5920,7 +6377,25 @@
                 <w:sz w:val="22"/>
                 <w:szCs w:val="22"/>
               </w:rPr>
-              <w:t>alesmedewerkers hebben de mogelijkheid om gemakkelijk video’s in de portal te monteren</w:t>
+              <w:t>alesmedewerkers hebben de mogelijkheid o</w:t>
+            </w:r>
+            <w:r>
+              <w:rPr>
+                <w:rFonts w:asciiTheme="minorHAnsi" w:hAnsiTheme="minorHAnsi" w:cstheme="minorHAnsi"/>
+                <w:color w:val="000000"/>
+                <w:sz w:val="22"/>
+                <w:szCs w:val="22"/>
+              </w:rPr>
+              <w:t xml:space="preserve">m </w:t>
+            </w:r>
+            <w:r>
+              <w:rPr>
+                <w:rFonts w:asciiTheme="minorHAnsi" w:hAnsiTheme="minorHAnsi" w:cstheme="minorHAnsi"/>
+                <w:color w:val="000000"/>
+                <w:sz w:val="22"/>
+                <w:szCs w:val="22"/>
+              </w:rPr>
+              <w:t>video’s in de portal te monteren</w:t>
             </w:r>
             <w:r>
               <w:rPr>
@@ -6218,16 +6693,25 @@
                 <w:sz w:val="22"/>
                 <w:szCs w:val="22"/>
               </w:rPr>
-              <w:t>t uploaden van video’s is voor</w:t>
-            </w:r>
-            <w:r>
-              <w:rPr>
-                <w:rFonts w:asciiTheme="minorHAnsi" w:hAnsiTheme="minorHAnsi" w:cstheme="minorHAnsi"/>
-                <w:color w:val="000000"/>
-                <w:sz w:val="22"/>
-                <w:szCs w:val="22"/>
-              </w:rPr>
-              <w:t xml:space="preserve"> medewerkers, eenvoudig.</w:t>
+              <w:t xml:space="preserve">t uploaden van video’s is </w:t>
+            </w:r>
+            <w:r>
+              <w:rPr>
+                <w:rFonts w:asciiTheme="minorHAnsi" w:hAnsiTheme="minorHAnsi" w:cstheme="minorHAnsi"/>
+                <w:color w:val="000000"/>
+                <w:sz w:val="22"/>
+                <w:szCs w:val="22"/>
+              </w:rPr>
+              <w:t>snel</w:t>
+            </w:r>
+            <w:r>
+              <w:rPr>
+                <w:rFonts w:asciiTheme="minorHAnsi" w:hAnsiTheme="minorHAnsi" w:cstheme="minorHAnsi"/>
+                <w:color w:val="000000"/>
+                <w:sz w:val="22"/>
+                <w:szCs w:val="22"/>
+              </w:rPr>
+              <w:t>.</w:t>
             </w:r>
             <w:r>
               <w:rPr>
@@ -6341,13 +6825,22 @@
         </w:rPr>
       </w:pPr>
       <w:bookmarkStart w:id="6" w:name="_Toc531867118"/>
+      <w:proofErr w:type="spellStart"/>
       <w:r>
         <w:rPr>
           <w:rFonts w:asciiTheme="minorHAnsi" w:hAnsiTheme="minorHAnsi" w:cstheme="minorHAnsi"/>
           <w:sz w:val="22"/>
         </w:rPr>
         <w:lastRenderedPageBreak/>
-        <w:t>Requirements t.a.v. Leverancier</w:t>
+        <w:t>Requirements</w:t>
+      </w:r>
+      <w:proofErr w:type="spellEnd"/>
+      <w:r>
+        <w:rPr>
+          <w:rFonts w:asciiTheme="minorHAnsi" w:hAnsiTheme="minorHAnsi" w:cstheme="minorHAnsi"/>
+          <w:sz w:val="22"/>
+        </w:rPr>
+        <w:t xml:space="preserve"> t.a.v. Leverancier</w:t>
       </w:r>
       <w:bookmarkEnd w:id="6"/>
     </w:p>
@@ -6375,7 +6868,15 @@
         <w:t>Figuur</w:t>
       </w:r>
       <w:r>
-        <w:t xml:space="preserve"> 4: Overzicht van requirements t.a.v. de leverancier</w:t>
+        <w:t xml:space="preserve"> 4: Overzicht van </w:t>
+      </w:r>
+      <w:proofErr w:type="spellStart"/>
+      <w:r>
+        <w:t>requirements</w:t>
+      </w:r>
+      <w:proofErr w:type="spellEnd"/>
+      <w:r>
+        <w:t xml:space="preserve"> t.a.v. de leverancier</w:t>
       </w:r>
     </w:p>
     <w:tbl>
@@ -6406,6 +6907,7 @@
                 <w:szCs w:val="22"/>
               </w:rPr>
             </w:pPr>
+            <w:proofErr w:type="spellStart"/>
             <w:r>
               <w:rPr>
                 <w:rFonts w:asciiTheme="minorHAnsi" w:hAnsiTheme="minorHAnsi" w:cstheme="minorHAnsi"/>
@@ -6416,6 +6918,7 @@
               </w:rPr>
               <w:t>Nr</w:t>
             </w:r>
+            <w:proofErr w:type="spellEnd"/>
           </w:p>
         </w:tc>
         <w:tc>
@@ -6788,7 +7291,27 @@
                 <w:sz w:val="22"/>
                 <w:szCs w:val="22"/>
               </w:rPr>
-              <w:t>Als de leverancier eerder succesvol was met opdrachten, dan is de kans groter dat hij ook succesvol is met de opdracht opgedragen door WideWorldImporters.</w:t>
+              <w:t xml:space="preserve">Als de leverancier eerder succesvol was met opdrachten, dan is de kans groter dat hij ook succesvol is met de opdracht opgedragen door </w:t>
+            </w:r>
+            <w:proofErr w:type="spellStart"/>
+            <w:r>
+              <w:rPr>
+                <w:rFonts w:asciiTheme="minorHAnsi" w:hAnsiTheme="minorHAnsi" w:cstheme="minorHAnsi"/>
+                <w:color w:val="000000"/>
+                <w:sz w:val="22"/>
+                <w:szCs w:val="22"/>
+              </w:rPr>
+              <w:t>WideWorldImporters</w:t>
+            </w:r>
+            <w:proofErr w:type="spellEnd"/>
+            <w:r>
+              <w:rPr>
+                <w:rFonts w:asciiTheme="minorHAnsi" w:hAnsiTheme="minorHAnsi" w:cstheme="minorHAnsi"/>
+                <w:color w:val="000000"/>
+                <w:sz w:val="22"/>
+                <w:szCs w:val="22"/>
+              </w:rPr>
+              <w:t>.</w:t>
             </w:r>
           </w:p>
         </w:tc>
@@ -7433,7 +7956,27 @@
                 <w:sz w:val="22"/>
                 <w:szCs w:val="22"/>
               </w:rPr>
-              <w:t xml:space="preserve"> wil WideWorldImporters weten wat er achter de schermen gebeurt. Als deze schermen transparant zijn, dan kan </w:t>
+              <w:t xml:space="preserve"> wil </w:t>
+            </w:r>
+            <w:proofErr w:type="spellStart"/>
+            <w:r>
+              <w:rPr>
+                <w:rFonts w:asciiTheme="minorHAnsi" w:hAnsiTheme="minorHAnsi" w:cstheme="minorHAnsi"/>
+                <w:color w:val="000000"/>
+                <w:sz w:val="22"/>
+                <w:szCs w:val="22"/>
+              </w:rPr>
+              <w:t>WideWorldImporters</w:t>
+            </w:r>
+            <w:proofErr w:type="spellEnd"/>
+            <w:r>
+              <w:rPr>
+                <w:rFonts w:asciiTheme="minorHAnsi" w:hAnsiTheme="minorHAnsi" w:cstheme="minorHAnsi"/>
+                <w:color w:val="000000"/>
+                <w:sz w:val="22"/>
+                <w:szCs w:val="22"/>
+              </w:rPr>
+              <w:t xml:space="preserve"> weten wat er achter de schermen gebeurt. Als deze schermen transparant zijn, dan kan </w:t>
             </w:r>
             <w:r>
               <w:rPr>
@@ -8005,7 +8548,15 @@
     </w:p>
     <w:p>
       <w:r>
-        <w:t>Aan de had van alle opgestelde requirements, is er een lijst van eisen en wensen samengesteld. Deze worden hier opgesomd:</w:t>
+        <w:t xml:space="preserve">Aan de had van alle opgestelde </w:t>
+      </w:r>
+      <w:proofErr w:type="spellStart"/>
+      <w:r>
+        <w:t>requirements</w:t>
+      </w:r>
+      <w:proofErr w:type="spellEnd"/>
+      <w:r>
+        <w:t>, is er een lijst van eisen en wensen samengesteld. Deze worden hier opgesomd:</w:t>
       </w:r>
     </w:p>
     <w:p>
@@ -9749,23 +10300,7 @@
                 <w:sz w:val="22"/>
                 <w:szCs w:val="22"/>
               </w:rPr>
-              <w:t xml:space="preserve">De grootte van de video’s die </w:t>
-            </w:r>
-            <w:r>
-              <w:rPr>
-                <w:rFonts w:asciiTheme="minorHAnsi" w:hAnsiTheme="minorHAnsi" w:cstheme="minorHAnsi"/>
-                <w:sz w:val="22"/>
-                <w:szCs w:val="22"/>
-              </w:rPr>
-              <w:t>worden geü</w:t>
-            </w:r>
-            <w:r>
-              <w:rPr>
-                <w:rFonts w:asciiTheme="minorHAnsi" w:hAnsiTheme="minorHAnsi" w:cstheme="minorHAnsi"/>
-                <w:sz w:val="22"/>
-                <w:szCs w:val="22"/>
-              </w:rPr>
-              <w:t>pload zijn maximaal 128 GB</w:t>
+              <w:t>De grootte van de video’s die worden geüpload zijn maximaal 128 GB</w:t>
             </w:r>
           </w:p>
         </w:tc>
@@ -10076,8 +10611,18 @@
                 <w:sz w:val="22"/>
                 <w:szCs w:val="22"/>
               </w:rPr>
-              <w:t xml:space="preserve"> compatibel zijn met devices</w:t>
-            </w:r>
+              <w:t xml:space="preserve"> compatibel zijn met </w:t>
+            </w:r>
+            <w:proofErr w:type="spellStart"/>
+            <w:r>
+              <w:rPr>
+                <w:rFonts w:asciiTheme="minorHAnsi" w:hAnsiTheme="minorHAnsi" w:cstheme="minorHAnsi"/>
+                <w:sz w:val="22"/>
+                <w:szCs w:val="22"/>
+              </w:rPr>
+              <w:t>devices</w:t>
+            </w:r>
+            <w:proofErr w:type="spellEnd"/>
             <w:r>
               <w:rPr>
                 <w:rFonts w:asciiTheme="minorHAnsi" w:hAnsiTheme="minorHAnsi" w:cstheme="minorHAnsi"/>
@@ -10192,14 +10737,6 @@
               </w:rPr>
               <w:t>3.2.4</w:t>
             </w:r>
-            <w:r>
-              <w:rPr>
-                <w:rFonts w:asciiTheme="minorHAnsi" w:hAnsiTheme="minorHAnsi" w:cstheme="minorHAnsi"/>
-                <w:sz w:val="22"/>
-                <w:szCs w:val="22"/>
-              </w:rPr>
-              <w:t>###</w:t>
-            </w:r>
           </w:p>
         </w:tc>
         <w:tc>
@@ -10228,45 +10765,19 @@
               <w:cnfStyle w:val="000000000000" w:firstRow="0" w:lastRow="0" w:firstColumn="0" w:lastColumn="0" w:oddVBand="0" w:evenVBand="0" w:oddHBand="0" w:evenHBand="0" w:firstRowFirstColumn="0" w:firstRowLastColumn="0" w:lastRowFirstColumn="0" w:lastRowLastColumn="0"/>
               <w:rPr>
                 <w:rFonts w:asciiTheme="minorHAnsi" w:hAnsiTheme="minorHAnsi" w:cstheme="minorHAnsi"/>
-                <w:sz w:val="22"/>
-                <w:szCs w:val="22"/>
-              </w:rPr>
-            </w:pPr>
-            <w:r>
-              <w:rPr>
-                <w:rFonts w:asciiTheme="minorHAnsi" w:hAnsiTheme="minorHAnsi" w:cstheme="minorHAnsi"/>
-                <w:color w:val="000000"/>
-                <w:sz w:val="22"/>
-                <w:szCs w:val="22"/>
-              </w:rPr>
-              <w:t xml:space="preserve">Er is </w:t>
-            </w:r>
-            <w:r>
-              <w:rPr>
-                <w:rFonts w:asciiTheme="minorHAnsi" w:hAnsiTheme="minorHAnsi" w:cstheme="minorHAnsi"/>
-                <w:color w:val="000000"/>
-                <w:sz w:val="22"/>
-                <w:szCs w:val="22"/>
-              </w:rPr>
-              <w:t>metadatering</w:t>
-            </w:r>
-            <w:r>
-              <w:rPr>
-                <w:rFonts w:asciiTheme="minorHAnsi" w:hAnsiTheme="minorHAnsi" w:cstheme="minorHAnsi"/>
-                <w:color w:val="000000"/>
-                <w:sz w:val="22"/>
-                <w:szCs w:val="22"/>
-              </w:rPr>
-              <w:t xml:space="preserve"> waarmee</w:t>
-            </w:r>
-            <w:r>
-              <w:rPr>
-                <w:rFonts w:asciiTheme="minorHAnsi" w:hAnsiTheme="minorHAnsi" w:cstheme="minorHAnsi"/>
-                <w:color w:val="000000"/>
-                <w:sz w:val="22"/>
-                <w:szCs w:val="22"/>
-              </w:rPr>
-              <w:t xml:space="preserve"> de salesmedewerker weet waar de informatie heen gaat waar het vandaan komt en wat de grootte en type van het bestand is.</w:t>
+                <w:color w:val="000000"/>
+                <w:sz w:val="22"/>
+                <w:szCs w:val="22"/>
+              </w:rPr>
+            </w:pPr>
+            <w:r>
+              <w:rPr>
+                <w:rFonts w:asciiTheme="minorHAnsi" w:hAnsiTheme="minorHAnsi" w:cstheme="minorHAnsi"/>
+                <w:color w:val="000000"/>
+                <w:sz w:val="22"/>
+                <w:szCs w:val="22"/>
+              </w:rPr>
+              <w:t>Er is metadatering dat zorgt dat de salesmedewerker weet waar informatie vandaan komt.</w:t>
             </w:r>
           </w:p>
         </w:tc>
@@ -10367,7 +10878,7 @@
                 <w:sz w:val="22"/>
                 <w:szCs w:val="22"/>
               </w:rPr>
-              <w:t>3.2.4###</w:t>
+              <w:t>3.2.4</w:t>
             </w:r>
           </w:p>
         </w:tc>
@@ -10385,6 +10896,14 @@
                 <w:szCs w:val="22"/>
               </w:rPr>
             </w:pPr>
+            <w:r>
+              <w:rPr>
+                <w:rFonts w:asciiTheme="minorHAnsi" w:hAnsiTheme="minorHAnsi" w:cstheme="minorHAnsi"/>
+                <w:sz w:val="22"/>
+                <w:szCs w:val="22"/>
+              </w:rPr>
+              <w:t>14</w:t>
+            </w:r>
           </w:p>
         </w:tc>
         <w:tc>
@@ -10409,52 +10928,7 @@
                 <w:sz w:val="22"/>
                 <w:szCs w:val="22"/>
               </w:rPr>
-              <w:t xml:space="preserve">Er is </w:t>
-            </w:r>
-            <w:r>
-              <w:rPr>
-                <w:rFonts w:asciiTheme="minorHAnsi" w:hAnsiTheme="minorHAnsi" w:cstheme="minorHAnsi"/>
-                <w:color w:val="000000"/>
-                <w:sz w:val="22"/>
-                <w:szCs w:val="22"/>
-              </w:rPr>
-              <w:t>metadatering</w:t>
-            </w:r>
-            <w:r>
-              <w:rPr>
-                <w:rFonts w:asciiTheme="minorHAnsi" w:hAnsiTheme="minorHAnsi" w:cstheme="minorHAnsi"/>
-                <w:color w:val="000000"/>
-                <w:sz w:val="22"/>
-                <w:szCs w:val="22"/>
-              </w:rPr>
-              <w:t xml:space="preserve"> dat zorgt dat</w:t>
-            </w:r>
-            <w:r>
-              <w:rPr>
-                <w:rFonts w:asciiTheme="minorHAnsi" w:hAnsiTheme="minorHAnsi" w:cstheme="minorHAnsi"/>
-                <w:color w:val="000000"/>
-                <w:sz w:val="22"/>
-                <w:szCs w:val="22"/>
-              </w:rPr>
-              <w:t xml:space="preserve"> de salesmedewerker </w:t>
-            </w:r>
-            <w:r>
-              <w:rPr>
-                <w:rFonts w:asciiTheme="minorHAnsi" w:hAnsiTheme="minorHAnsi" w:cstheme="minorHAnsi"/>
-                <w:color w:val="000000"/>
-                <w:sz w:val="22"/>
-                <w:szCs w:val="22"/>
-              </w:rPr>
-              <w:t>weet waar informatie</w:t>
-            </w:r>
-            <w:r>
-              <w:rPr>
-                <w:rFonts w:asciiTheme="minorHAnsi" w:hAnsiTheme="minorHAnsi" w:cstheme="minorHAnsi"/>
-                <w:color w:val="000000"/>
-                <w:sz w:val="22"/>
-                <w:szCs w:val="22"/>
-              </w:rPr>
-              <w:t xml:space="preserve"> vandaan komt.</w:t>
+              <w:t>Er is metadatering waarmee de salesmedewerker weet wat de grootte en type van verzonden en ontvangen informatie is.</w:t>
             </w:r>
           </w:p>
         </w:tc>
@@ -10552,14 +11026,86 @@
                 <w:sz w:val="22"/>
                 <w:szCs w:val="22"/>
               </w:rPr>
+              <w:t>3.2.5</w:t>
+            </w:r>
+          </w:p>
+        </w:tc>
+        <w:tc>
+          <w:tcPr>
+            <w:tcW w:w="1406" w:type="dxa"/>
+          </w:tcPr>
+          <w:p>
+            <w:pPr>
+              <w:spacing w:line="240" w:lineRule="auto"/>
+              <w:cnfStyle w:val="000000000000" w:firstRow="0" w:lastRow="0" w:firstColumn="0" w:lastColumn="0" w:oddVBand="0" w:evenVBand="0" w:oddHBand="0" w:evenHBand="0" w:firstRowFirstColumn="0" w:firstRowLastColumn="0" w:lastRowFirstColumn="0" w:lastRowLastColumn="0"/>
+              <w:rPr>
+                <w:rFonts w:asciiTheme="minorHAnsi" w:hAnsiTheme="minorHAnsi" w:cstheme="minorHAnsi"/>
+                <w:sz w:val="22"/>
+                <w:szCs w:val="22"/>
+              </w:rPr>
+            </w:pPr>
+            <w:r>
+              <w:rPr>
+                <w:rFonts w:asciiTheme="minorHAnsi" w:hAnsiTheme="minorHAnsi" w:cstheme="minorHAnsi"/>
+                <w:sz w:val="22"/>
+                <w:szCs w:val="22"/>
+              </w:rPr>
+              <w:t>15</w:t>
+            </w:r>
+          </w:p>
+        </w:tc>
+        <w:tc>
+          <w:tcPr>
+            <w:tcW w:w="6749" w:type="dxa"/>
+          </w:tcPr>
+          <w:p>
+            <w:pPr>
+              <w:spacing w:line="240" w:lineRule="auto"/>
+              <w:cnfStyle w:val="000000000000" w:firstRow="0" w:lastRow="0" w:firstColumn="0" w:lastColumn="0" w:oddVBand="0" w:evenVBand="0" w:oddHBand="0" w:evenHBand="0" w:firstRowFirstColumn="0" w:firstRowLastColumn="0" w:lastRowFirstColumn="0" w:lastRowLastColumn="0"/>
+              <w:rPr>
+                <w:rFonts w:asciiTheme="minorHAnsi" w:hAnsiTheme="minorHAnsi" w:cstheme="minorHAnsi"/>
+                <w:sz w:val="22"/>
+                <w:szCs w:val="22"/>
+              </w:rPr>
+            </w:pPr>
+            <w:r>
+              <w:rPr>
+                <w:rFonts w:asciiTheme="minorHAnsi" w:hAnsiTheme="minorHAnsi" w:cstheme="minorHAnsi"/>
+                <w:sz w:val="22"/>
+                <w:szCs w:val="22"/>
+              </w:rPr>
+              <w:t xml:space="preserve">De portal heeft </w:t>
+            </w:r>
+            <w:r>
+              <w:rPr>
+                <w:rFonts w:asciiTheme="minorHAnsi" w:hAnsiTheme="minorHAnsi" w:cstheme="minorHAnsi"/>
+                <w:sz w:val="22"/>
+                <w:szCs w:val="22"/>
+              </w:rPr>
+              <w:t xml:space="preserve">de </w:t>
+            </w:r>
+            <w:r>
+              <w:rPr>
+                <w:rFonts w:asciiTheme="minorHAnsi" w:hAnsiTheme="minorHAnsi" w:cstheme="minorHAnsi"/>
+                <w:sz w:val="22"/>
+                <w:szCs w:val="22"/>
+              </w:rPr>
+              <w:t xml:space="preserve">capaciteit om tot 500 unieke afspeelsessies af te laten </w:t>
+            </w:r>
+            <w:r>
+              <w:rPr>
+                <w:rFonts w:asciiTheme="minorHAnsi" w:hAnsiTheme="minorHAnsi" w:cstheme="minorHAnsi"/>
+                <w:sz w:val="22"/>
+                <w:szCs w:val="22"/>
+              </w:rPr>
               <w:lastRenderedPageBreak/>
-              <w:t>3.2.4###</w:t>
-            </w:r>
-          </w:p>
-        </w:tc>
-        <w:tc>
-          <w:tcPr>
-            <w:tcW w:w="1406" w:type="dxa"/>
+              <w:t>spelen op hetzelfde moment.</w:t>
+            </w:r>
+          </w:p>
+        </w:tc>
+        <w:tc>
+          <w:tcPr>
+            <w:tcW w:w="1681" w:type="dxa"/>
           </w:tcPr>
           <w:p>
             <w:pPr>
@@ -10571,11 +11117,20 @@
                 <w:szCs w:val="22"/>
               </w:rPr>
             </w:pPr>
-          </w:p>
-        </w:tc>
-        <w:tc>
-          <w:tcPr>
-            <w:tcW w:w="6749" w:type="dxa"/>
+            <w:r>
+              <w:rPr>
+                <w:rFonts w:asciiTheme="minorHAnsi" w:hAnsiTheme="minorHAnsi" w:cstheme="minorHAnsi"/>
+                <w:sz w:val="22"/>
+                <w:szCs w:val="22"/>
+              </w:rPr>
+              <w:lastRenderedPageBreak/>
+              <w:t>Zeer zwaar</w:t>
+            </w:r>
+          </w:p>
+        </w:tc>
+        <w:tc>
+          <w:tcPr>
+            <w:tcW w:w="1692" w:type="dxa"/>
           </w:tcPr>
           <w:p>
             <w:pPr>
@@ -10583,43 +11138,23 @@
               <w:cnfStyle w:val="000000000000" w:firstRow="0" w:lastRow="0" w:firstColumn="0" w:lastColumn="0" w:oddVBand="0" w:evenVBand="0" w:oddHBand="0" w:evenHBand="0" w:firstRowFirstColumn="0" w:firstRowLastColumn="0" w:lastRowFirstColumn="0" w:lastRowLastColumn="0"/>
               <w:rPr>
                 <w:rFonts w:asciiTheme="minorHAnsi" w:hAnsiTheme="minorHAnsi" w:cstheme="minorHAnsi"/>
-                <w:color w:val="000000"/>
-                <w:sz w:val="22"/>
-                <w:szCs w:val="22"/>
-              </w:rPr>
-            </w:pPr>
-            <w:r>
-              <w:rPr>
-                <w:rFonts w:asciiTheme="minorHAnsi" w:hAnsiTheme="minorHAnsi" w:cstheme="minorHAnsi"/>
-                <w:color w:val="000000"/>
-                <w:sz w:val="22"/>
-                <w:szCs w:val="22"/>
-              </w:rPr>
-              <w:t>Er is</w:t>
-            </w:r>
-            <w:r>
-              <w:rPr>
-                <w:rFonts w:asciiTheme="minorHAnsi" w:hAnsiTheme="minorHAnsi" w:cstheme="minorHAnsi"/>
-                <w:color w:val="000000"/>
-                <w:sz w:val="22"/>
-                <w:szCs w:val="22"/>
-              </w:rPr>
-              <w:t xml:space="preserve"> metadatering waarmee</w:t>
-            </w:r>
-            <w:r>
-              <w:rPr>
-                <w:rFonts w:asciiTheme="minorHAnsi" w:hAnsiTheme="minorHAnsi" w:cstheme="minorHAnsi"/>
-                <w:color w:val="000000"/>
-                <w:sz w:val="22"/>
-                <w:szCs w:val="22"/>
-              </w:rPr>
-              <w:t xml:space="preserve"> de salesmedewerker weet wat de grootte en type van verzonden en ontvangen informatie is.</w:t>
-            </w:r>
-          </w:p>
-        </w:tc>
-        <w:tc>
-          <w:tcPr>
-            <w:tcW w:w="1681" w:type="dxa"/>
+                <w:sz w:val="22"/>
+                <w:szCs w:val="22"/>
+              </w:rPr>
+            </w:pPr>
+            <w:r>
+              <w:rPr>
+                <w:rFonts w:asciiTheme="minorHAnsi" w:hAnsiTheme="minorHAnsi" w:cstheme="minorHAnsi"/>
+                <w:sz w:val="22"/>
+                <w:szCs w:val="22"/>
+              </w:rPr>
+              <w:t>Ja/nee</w:t>
+            </w:r>
+          </w:p>
+        </w:tc>
+        <w:tc>
+          <w:tcPr>
+            <w:tcW w:w="1117" w:type="dxa"/>
           </w:tcPr>
           <w:p>
             <w:pPr>
@@ -10637,55 +11172,7 @@
                 <w:sz w:val="22"/>
                 <w:szCs w:val="22"/>
               </w:rPr>
-              <w:t>Laag</w:t>
-            </w:r>
-          </w:p>
-        </w:tc>
-        <w:tc>
-          <w:tcPr>
-            <w:tcW w:w="1692" w:type="dxa"/>
-          </w:tcPr>
-          <w:p>
-            <w:pPr>
-              <w:spacing w:line="240" w:lineRule="auto"/>
-              <w:cnfStyle w:val="000000000000" w:firstRow="0" w:lastRow="0" w:firstColumn="0" w:lastColumn="0" w:oddVBand="0" w:evenVBand="0" w:oddHBand="0" w:evenHBand="0" w:firstRowFirstColumn="0" w:firstRowLastColumn="0" w:lastRowFirstColumn="0" w:lastRowLastColumn="0"/>
-              <w:rPr>
-                <w:rFonts w:asciiTheme="minorHAnsi" w:hAnsiTheme="minorHAnsi" w:cstheme="minorHAnsi"/>
-                <w:sz w:val="22"/>
-                <w:szCs w:val="22"/>
-              </w:rPr>
-            </w:pPr>
-            <w:r>
-              <w:rPr>
-                <w:rFonts w:asciiTheme="minorHAnsi" w:hAnsiTheme="minorHAnsi" w:cstheme="minorHAnsi"/>
-                <w:sz w:val="22"/>
-                <w:szCs w:val="22"/>
-              </w:rPr>
-              <w:t>Ja/nee</w:t>
-            </w:r>
-          </w:p>
-        </w:tc>
-        <w:tc>
-          <w:tcPr>
-            <w:tcW w:w="1117" w:type="dxa"/>
-          </w:tcPr>
-          <w:p>
-            <w:pPr>
-              <w:spacing w:line="240" w:lineRule="auto"/>
-              <w:cnfStyle w:val="000000000000" w:firstRow="0" w:lastRow="0" w:firstColumn="0" w:lastColumn="0" w:oddVBand="0" w:evenVBand="0" w:oddHBand="0" w:evenHBand="0" w:firstRowFirstColumn="0" w:firstRowLastColumn="0" w:lastRowFirstColumn="0" w:lastRowLastColumn="0"/>
-              <w:rPr>
-                <w:rFonts w:asciiTheme="minorHAnsi" w:hAnsiTheme="minorHAnsi" w:cstheme="minorHAnsi"/>
-                <w:sz w:val="22"/>
-                <w:szCs w:val="22"/>
-              </w:rPr>
-            </w:pPr>
-            <w:r>
-              <w:rPr>
-                <w:rFonts w:asciiTheme="minorHAnsi" w:hAnsiTheme="minorHAnsi" w:cstheme="minorHAnsi"/>
-                <w:sz w:val="22"/>
-                <w:szCs w:val="22"/>
-              </w:rPr>
-              <w:t>2</w:t>
+              <w:t>8</w:t>
             </w:r>
           </w:p>
         </w:tc>
@@ -10714,7 +11201,7 @@
                 <w:sz w:val="22"/>
                 <w:szCs w:val="22"/>
               </w:rPr>
-              <w:t>3.2.5</w:t>
+              <w:t>3.2.6</w:t>
             </w:r>
           </w:p>
         </w:tc>
@@ -10738,7 +11225,7 @@
                 <w:sz w:val="22"/>
                 <w:szCs w:val="22"/>
               </w:rPr>
-              <w:t>14</w:t>
+              <w:t>16</w:t>
             </w:r>
           </w:p>
         </w:tc>
@@ -10762,23 +11249,7 @@
                 <w:sz w:val="22"/>
                 <w:szCs w:val="22"/>
               </w:rPr>
-              <w:t xml:space="preserve">De portal heeft </w:t>
-            </w:r>
-            <w:r>
-              <w:rPr>
-                <w:rFonts w:asciiTheme="minorHAnsi" w:hAnsiTheme="minorHAnsi" w:cstheme="minorHAnsi"/>
-                <w:sz w:val="22"/>
-                <w:szCs w:val="22"/>
-              </w:rPr>
-              <w:t xml:space="preserve">de </w:t>
-            </w:r>
-            <w:r>
-              <w:rPr>
-                <w:rFonts w:asciiTheme="minorHAnsi" w:hAnsiTheme="minorHAnsi" w:cstheme="minorHAnsi"/>
-                <w:sz w:val="22"/>
-                <w:szCs w:val="22"/>
-              </w:rPr>
-              <w:t>capaciteit om tot 500 unieke afspeelsessies af te laten spelen op hetzelfde moment.</w:t>
+              <w:t>Het videoportaal heeft een uptime van minimaal 95%</w:t>
             </w:r>
           </w:p>
         </w:tc>
@@ -10876,7 +11347,7 @@
                 <w:sz w:val="22"/>
                 <w:szCs w:val="22"/>
               </w:rPr>
-              <w:t>3.2.6</w:t>
+              <w:t>3.2.7</w:t>
             </w:r>
           </w:p>
         </w:tc>
@@ -10900,7 +11371,7 @@
                 <w:sz w:val="22"/>
                 <w:szCs w:val="22"/>
               </w:rPr>
-              <w:t>15</w:t>
+              <w:t>17</w:t>
             </w:r>
           </w:p>
         </w:tc>
@@ -10924,7 +11395,15 @@
                 <w:sz w:val="22"/>
                 <w:szCs w:val="22"/>
               </w:rPr>
-              <w:t>Het videoportaal heeft een uptime van minimaal 95%</w:t>
+              <w:t xml:space="preserve">Salemedewerkers kunnen </w:t>
+            </w:r>
+            <w:r>
+              <w:rPr>
+                <w:rFonts w:asciiTheme="minorHAnsi" w:hAnsiTheme="minorHAnsi" w:cstheme="minorHAnsi"/>
+                <w:sz w:val="22"/>
+                <w:szCs w:val="22"/>
+              </w:rPr>
+              <w:t>beeldmateriaal bij producten plaatsen.</w:t>
             </w:r>
           </w:p>
         </w:tc>
@@ -10948,7 +11427,7 @@
                 <w:sz w:val="22"/>
                 <w:szCs w:val="22"/>
               </w:rPr>
-              <w:t>Zeer zwaar</w:t>
+              <w:t>Gemiddeld</w:t>
             </w:r>
           </w:p>
         </w:tc>
@@ -10996,7 +11475,7 @@
                 <w:sz w:val="22"/>
                 <w:szCs w:val="22"/>
               </w:rPr>
-              <w:t>8</w:t>
+              <w:t>4</w:t>
             </w:r>
           </w:p>
         </w:tc>
@@ -11025,7 +11504,7 @@
                 <w:sz w:val="22"/>
                 <w:szCs w:val="22"/>
               </w:rPr>
-              <w:t>3.2.7</w:t>
+              <w:t>3.2.8</w:t>
             </w:r>
           </w:p>
         </w:tc>
@@ -11049,7 +11528,7 @@
                 <w:sz w:val="22"/>
                 <w:szCs w:val="22"/>
               </w:rPr>
-              <w:t>16</w:t>
+              <w:t>18</w:t>
             </w:r>
           </w:p>
         </w:tc>
@@ -11073,15 +11552,7 @@
                 <w:sz w:val="22"/>
                 <w:szCs w:val="22"/>
               </w:rPr>
-              <w:t xml:space="preserve">Salemedewerkers kunnen </w:t>
-            </w:r>
-            <w:r>
-              <w:rPr>
-                <w:rFonts w:asciiTheme="minorHAnsi" w:hAnsiTheme="minorHAnsi" w:cstheme="minorHAnsi"/>
-                <w:sz w:val="22"/>
-                <w:szCs w:val="22"/>
-              </w:rPr>
-              <w:t>beeldmateriaal bij producten plaatsen.</w:t>
+              <w:t>Het videoportaal heeft een open en gesloten gedeelte. Voor testen en voor bezoekers.</w:t>
             </w:r>
           </w:p>
         </w:tc>
@@ -11105,7 +11576,7 @@
                 <w:sz w:val="22"/>
                 <w:szCs w:val="22"/>
               </w:rPr>
-              <w:t>Gemiddeld</w:t>
+              <w:t>Zwaar</w:t>
             </w:r>
           </w:p>
         </w:tc>
@@ -11153,7 +11624,7 @@
                 <w:sz w:val="22"/>
                 <w:szCs w:val="22"/>
               </w:rPr>
-              <w:t>4</w:t>
+              <w:t>6</w:t>
             </w:r>
           </w:p>
         </w:tc>
@@ -11179,7 +11650,7 @@
                 <w:sz w:val="22"/>
                 <w:szCs w:val="22"/>
               </w:rPr>
-              <w:t>3.2.8</w:t>
+              <w:t>3.2.9</w:t>
             </w:r>
           </w:p>
         </w:tc>
@@ -11203,7 +11674,7 @@
                 <w:sz w:val="22"/>
                 <w:szCs w:val="22"/>
               </w:rPr>
-              <w:t>17</w:t>
+              <w:t>19</w:t>
             </w:r>
           </w:p>
         </w:tc>
@@ -11227,7 +11698,35 @@
                 <w:sz w:val="22"/>
                 <w:szCs w:val="22"/>
               </w:rPr>
-              <w:t>Het videoportaal heeft een open en gesloten gedeelte. Voor testen en voor bezoekers.</w:t>
+              <w:t>Salemedew</w:t>
+            </w:r>
+            <w:bookmarkStart w:id="9" w:name="_GoBack"/>
+            <w:bookmarkEnd w:id="9"/>
+            <w:r>
+              <w:rPr>
+                <w:rFonts w:asciiTheme="minorHAnsi" w:hAnsiTheme="minorHAnsi" w:cstheme="minorHAnsi"/>
+                <w:sz w:val="22"/>
+                <w:szCs w:val="22"/>
+              </w:rPr>
+              <w:t xml:space="preserve">erker hebben de mogelijkheid om te </w:t>
+            </w:r>
+            <w:proofErr w:type="spellStart"/>
+            <w:r>
+              <w:rPr>
+                <w:rFonts w:asciiTheme="minorHAnsi" w:hAnsiTheme="minorHAnsi" w:cstheme="minorHAnsi"/>
+                <w:sz w:val="22"/>
+                <w:szCs w:val="22"/>
+              </w:rPr>
+              <w:t>livestreamen</w:t>
+            </w:r>
+            <w:proofErr w:type="spellEnd"/>
+            <w:r>
+              <w:rPr>
+                <w:rFonts w:asciiTheme="minorHAnsi" w:hAnsiTheme="minorHAnsi" w:cstheme="minorHAnsi"/>
+                <w:sz w:val="22"/>
+                <w:szCs w:val="22"/>
+              </w:rPr>
+              <w:t>.</w:t>
             </w:r>
           </w:p>
         </w:tc>
@@ -11328,7 +11827,7 @@
                 <w:sz w:val="22"/>
                 <w:szCs w:val="22"/>
               </w:rPr>
-              <w:t>3.2.9</w:t>
+              <w:t>3.2.10</w:t>
             </w:r>
           </w:p>
         </w:tc>
@@ -11352,7 +11851,7 @@
                 <w:sz w:val="22"/>
                 <w:szCs w:val="22"/>
               </w:rPr>
-              <w:t>18</w:t>
+              <w:t>20</w:t>
             </w:r>
           </w:p>
         </w:tc>
@@ -11376,7 +11875,7 @@
                 <w:sz w:val="22"/>
                 <w:szCs w:val="22"/>
               </w:rPr>
-              <w:t>Salemedewerker hebben de mogelijkheid om te livestreamen.</w:t>
+              <w:t>Salesmedewerker kunnen video’s in de portal monteren.</w:t>
             </w:r>
           </w:p>
         </w:tc>
@@ -11400,7 +11899,7 @@
                 <w:sz w:val="22"/>
                 <w:szCs w:val="22"/>
               </w:rPr>
-              <w:t>Zwaar</w:t>
+              <w:t>Laag</w:t>
             </w:r>
           </w:p>
         </w:tc>
@@ -11448,7 +11947,7 @@
                 <w:sz w:val="22"/>
                 <w:szCs w:val="22"/>
               </w:rPr>
-              <w:t>6</w:t>
+              <w:t>2</w:t>
             </w:r>
           </w:p>
         </w:tc>
@@ -11474,7 +11973,7 @@
                 <w:sz w:val="22"/>
                 <w:szCs w:val="22"/>
               </w:rPr>
-              <w:t>3.2.10</w:t>
+              <w:t>3.2.11</w:t>
             </w:r>
           </w:p>
         </w:tc>
@@ -11492,14 +11991,6 @@
                 <w:szCs w:val="22"/>
               </w:rPr>
             </w:pPr>
-            <w:r>
-              <w:rPr>
-                <w:rFonts w:asciiTheme="minorHAnsi" w:hAnsiTheme="minorHAnsi" w:cstheme="minorHAnsi"/>
-                <w:sz w:val="22"/>
-                <w:szCs w:val="22"/>
-              </w:rPr>
-              <w:t>19</w:t>
-            </w:r>
           </w:p>
         </w:tc>
         <w:tc>
@@ -11522,7 +12013,7 @@
                 <w:sz w:val="22"/>
                 <w:szCs w:val="22"/>
               </w:rPr>
-              <w:t>Salesmedewerker kunnen video’s in de portal monteren.</w:t>
+              <w:t>Salesmedewerkers kunnen video’s downloaden om extern te monteren of te archiveren.</w:t>
             </w:r>
           </w:p>
         </w:tc>
@@ -11623,7 +12114,7 @@
                 <w:sz w:val="22"/>
                 <w:szCs w:val="22"/>
               </w:rPr>
-              <w:t>3.2.11</w:t>
+              <w:t>3.2.12</w:t>
             </w:r>
           </w:p>
         </w:tc>
@@ -11647,7 +12138,7 @@
                 <w:sz w:val="22"/>
                 <w:szCs w:val="22"/>
               </w:rPr>
-              <w:t>20</w:t>
+              <w:t>23</w:t>
             </w:r>
           </w:p>
         </w:tc>
@@ -11668,10 +12159,11 @@
             <w:r>
               <w:rPr>
                 <w:rFonts w:asciiTheme="minorHAnsi" w:hAnsiTheme="minorHAnsi" w:cstheme="minorHAnsi"/>
-                <w:sz w:val="22"/>
-                <w:szCs w:val="22"/>
-              </w:rPr>
-              <w:t>Salesmedewerkers kunnen video’s downloaden om extern te monteren of te archiveren.</w:t>
+                <w:color w:val="000000"/>
+                <w:sz w:val="22"/>
+                <w:szCs w:val="22"/>
+              </w:rPr>
+              <w:t>De gebruiker kan met minimaal 4 klikken een video uploaden.</w:t>
             </w:r>
           </w:p>
         </w:tc>
@@ -11695,7 +12187,7 @@
                 <w:sz w:val="22"/>
                 <w:szCs w:val="22"/>
               </w:rPr>
-              <w:t>Laag</w:t>
+              <w:t>Zwaar</w:t>
             </w:r>
           </w:p>
         </w:tc>
@@ -11743,7 +12235,7 @@
                 <w:sz w:val="22"/>
                 <w:szCs w:val="22"/>
               </w:rPr>
-              <w:t>2</w:t>
+              <w:t>6</w:t>
             </w:r>
           </w:p>
         </w:tc>
@@ -11769,7 +12261,7 @@
                 <w:sz w:val="22"/>
                 <w:szCs w:val="22"/>
               </w:rPr>
-              <w:t>3.2.12</w:t>
+              <w:t>3.3.2</w:t>
             </w:r>
           </w:p>
         </w:tc>
@@ -11787,6 +12279,14 @@
                 <w:szCs w:val="22"/>
               </w:rPr>
             </w:pPr>
+            <w:r>
+              <w:rPr>
+                <w:rFonts w:asciiTheme="minorHAnsi" w:hAnsiTheme="minorHAnsi" w:cstheme="minorHAnsi"/>
+                <w:sz w:val="22"/>
+                <w:szCs w:val="22"/>
+              </w:rPr>
+              <w:t>24</w:t>
+            </w:r>
           </w:p>
         </w:tc>
         <w:tc>
@@ -11806,29 +12306,18 @@
             <w:r>
               <w:rPr>
                 <w:rFonts w:asciiTheme="minorHAnsi" w:hAnsiTheme="minorHAnsi" w:cstheme="minorHAnsi"/>
-                <w:color w:val="000000"/>
-                <w:sz w:val="22"/>
-                <w:szCs w:val="22"/>
-              </w:rPr>
-              <w:t xml:space="preserve">De gebruiker </w:t>
-            </w:r>
-            <w:r>
-              <w:rPr>
-                <w:rFonts w:asciiTheme="minorHAnsi" w:hAnsiTheme="minorHAnsi" w:cstheme="minorHAnsi"/>
-                <w:color w:val="000000"/>
-                <w:sz w:val="22"/>
-                <w:szCs w:val="22"/>
-              </w:rPr>
-              <w:t>kan</w:t>
-            </w:r>
-            <w:r>
-              <w:rPr>
-                <w:rFonts w:asciiTheme="minorHAnsi" w:hAnsiTheme="minorHAnsi" w:cstheme="minorHAnsi"/>
-                <w:color w:val="000000"/>
-                <w:sz w:val="22"/>
-                <w:szCs w:val="22"/>
-              </w:rPr>
-              <w:t xml:space="preserve"> met minimaal 4 klikken een video uploaden.</w:t>
+                <w:sz w:val="22"/>
+                <w:szCs w:val="22"/>
+              </w:rPr>
+              <w:t xml:space="preserve">De leverancier </w:t>
+            </w:r>
+            <w:r>
+              <w:rPr>
+                <w:rFonts w:asciiTheme="minorHAnsi" w:hAnsiTheme="minorHAnsi" w:cstheme="minorHAnsi"/>
+                <w:sz w:val="22"/>
+                <w:szCs w:val="22"/>
+              </w:rPr>
+              <w:t>heeft positieve recensies van voorgaande klanten</w:t>
             </w:r>
           </w:p>
         </w:tc>
@@ -11852,6 +12341,14 @@
                 <w:sz w:val="22"/>
                 <w:szCs w:val="22"/>
               </w:rPr>
+              <w:t xml:space="preserve">Zeer </w:t>
+            </w:r>
+            <w:r>
+              <w:rPr>
+                <w:rFonts w:asciiTheme="minorHAnsi" w:hAnsiTheme="minorHAnsi" w:cstheme="minorHAnsi"/>
+                <w:sz w:val="22"/>
+                <w:szCs w:val="22"/>
+              </w:rPr>
               <w:t>Zwaar</w:t>
             </w:r>
           </w:p>
@@ -11900,7 +12397,7 @@
                 <w:sz w:val="22"/>
                 <w:szCs w:val="22"/>
               </w:rPr>
-              <w:t>6</w:t>
+              <w:t>8</w:t>
             </w:r>
           </w:p>
         </w:tc>
@@ -11919,17 +12416,19 @@
               <w:spacing w:line="240" w:lineRule="auto"/>
               <w:rPr>
                 <w:rFonts w:asciiTheme="minorHAnsi" w:hAnsiTheme="minorHAnsi" w:cstheme="minorHAnsi"/>
-                <w:sz w:val="22"/>
-                <w:szCs w:val="22"/>
-              </w:rPr>
-            </w:pPr>
-            <w:r>
-              <w:rPr>
-                <w:rFonts w:asciiTheme="minorHAnsi" w:hAnsiTheme="minorHAnsi" w:cstheme="minorHAnsi"/>
-                <w:sz w:val="22"/>
-                <w:szCs w:val="22"/>
-              </w:rPr>
-              <w:t>3.3.2</w:t>
+                <w:b w:val="0"/>
+                <w:bCs w:val="0"/>
+                <w:sz w:val="22"/>
+                <w:szCs w:val="22"/>
+              </w:rPr>
+            </w:pPr>
+            <w:r>
+              <w:rPr>
+                <w:rFonts w:asciiTheme="minorHAnsi" w:hAnsiTheme="minorHAnsi" w:cstheme="minorHAnsi"/>
+                <w:sz w:val="22"/>
+                <w:szCs w:val="22"/>
+              </w:rPr>
+              <w:t>3.3.4</w:t>
             </w:r>
           </w:p>
         </w:tc>
@@ -11953,7 +12452,7 @@
                 <w:sz w:val="22"/>
                 <w:szCs w:val="22"/>
               </w:rPr>
-              <w:t>23</w:t>
+              <w:t>26</w:t>
             </w:r>
           </w:p>
         </w:tc>
@@ -11977,15 +12476,39 @@
                 <w:sz w:val="22"/>
                 <w:szCs w:val="22"/>
               </w:rPr>
-              <w:t xml:space="preserve">De leverancier </w:t>
-            </w:r>
-            <w:r>
-              <w:rPr>
-                <w:rFonts w:asciiTheme="minorHAnsi" w:hAnsiTheme="minorHAnsi" w:cstheme="minorHAnsi"/>
-                <w:sz w:val="22"/>
-                <w:szCs w:val="22"/>
-              </w:rPr>
-              <w:t>heeft positieve recensies van voorgaande klanten</w:t>
+              <w:t xml:space="preserve">De leverancier heeft </w:t>
+            </w:r>
+            <w:r>
+              <w:rPr>
+                <w:rFonts w:asciiTheme="minorHAnsi" w:hAnsiTheme="minorHAnsi" w:cstheme="minorHAnsi"/>
+                <w:sz w:val="22"/>
+                <w:szCs w:val="22"/>
+              </w:rPr>
+              <w:t xml:space="preserve">van </w:t>
+            </w:r>
+            <w:r>
+              <w:rPr>
+                <w:rFonts w:asciiTheme="minorHAnsi" w:hAnsiTheme="minorHAnsi" w:cstheme="minorHAnsi"/>
+                <w:sz w:val="22"/>
+                <w:szCs w:val="22"/>
+              </w:rPr>
+              <w:t>de afgelopen twaalf kwartalen</w:t>
+            </w:r>
+            <w:r>
+              <w:rPr>
+                <w:rFonts w:asciiTheme="minorHAnsi" w:hAnsiTheme="minorHAnsi" w:cstheme="minorHAnsi"/>
+                <w:sz w:val="22"/>
+                <w:szCs w:val="22"/>
+              </w:rPr>
+              <w:t>,</w:t>
+            </w:r>
+            <w:r>
+              <w:rPr>
+                <w:rFonts w:asciiTheme="minorHAnsi" w:hAnsiTheme="minorHAnsi" w:cstheme="minorHAnsi"/>
+                <w:sz w:val="22"/>
+                <w:szCs w:val="22"/>
+              </w:rPr>
+              <w:t xml:space="preserve"> maximaal één kwartaal verlies geleden.</w:t>
             </w:r>
           </w:p>
         </w:tc>
@@ -12009,14 +12532,6 @@
                 <w:sz w:val="22"/>
                 <w:szCs w:val="22"/>
               </w:rPr>
-              <w:t xml:space="preserve">Zeer </w:t>
-            </w:r>
-            <w:r>
-              <w:rPr>
-                <w:rFonts w:asciiTheme="minorHAnsi" w:hAnsiTheme="minorHAnsi" w:cstheme="minorHAnsi"/>
-                <w:sz w:val="22"/>
-                <w:szCs w:val="22"/>
-              </w:rPr>
               <w:t>Zwaar</w:t>
             </w:r>
           </w:p>
@@ -12065,7 +12580,7 @@
                 <w:sz w:val="22"/>
                 <w:szCs w:val="22"/>
               </w:rPr>
-              <w:t>8</w:t>
+              <w:t>6</w:t>
             </w:r>
           </w:p>
         </w:tc>
@@ -12081,19 +12596,17 @@
               <w:spacing w:line="240" w:lineRule="auto"/>
               <w:rPr>
                 <w:rFonts w:asciiTheme="minorHAnsi" w:hAnsiTheme="minorHAnsi" w:cstheme="minorHAnsi"/>
-                <w:b w:val="0"/>
-                <w:bCs w:val="0"/>
-                <w:sz w:val="22"/>
-                <w:szCs w:val="22"/>
-              </w:rPr>
-            </w:pPr>
-            <w:r>
-              <w:rPr>
-                <w:rFonts w:asciiTheme="minorHAnsi" w:hAnsiTheme="minorHAnsi" w:cstheme="minorHAnsi"/>
-                <w:sz w:val="22"/>
-                <w:szCs w:val="22"/>
-              </w:rPr>
-              <w:t>3.3.4</w:t>
+                <w:sz w:val="22"/>
+                <w:szCs w:val="22"/>
+              </w:rPr>
+            </w:pPr>
+            <w:r>
+              <w:rPr>
+                <w:rFonts w:asciiTheme="minorHAnsi" w:hAnsiTheme="minorHAnsi" w:cstheme="minorHAnsi"/>
+                <w:sz w:val="22"/>
+                <w:szCs w:val="22"/>
+              </w:rPr>
+              <w:t>3.3.6</w:t>
             </w:r>
           </w:p>
         </w:tc>
@@ -12117,7 +12630,7 @@
                 <w:sz w:val="22"/>
                 <w:szCs w:val="22"/>
               </w:rPr>
-              <w:t>24</w:t>
+              <w:t>27</w:t>
             </w:r>
           </w:p>
         </w:tc>
@@ -12141,39 +12654,15 @@
                 <w:sz w:val="22"/>
                 <w:szCs w:val="22"/>
               </w:rPr>
-              <w:t xml:space="preserve">De leverancier heeft </w:t>
-            </w:r>
-            <w:r>
-              <w:rPr>
-                <w:rFonts w:asciiTheme="minorHAnsi" w:hAnsiTheme="minorHAnsi" w:cstheme="minorHAnsi"/>
-                <w:sz w:val="22"/>
-                <w:szCs w:val="22"/>
-              </w:rPr>
-              <w:t xml:space="preserve">van </w:t>
-            </w:r>
-            <w:r>
-              <w:rPr>
-                <w:rFonts w:asciiTheme="minorHAnsi" w:hAnsiTheme="minorHAnsi" w:cstheme="minorHAnsi"/>
-                <w:sz w:val="22"/>
-                <w:szCs w:val="22"/>
-              </w:rPr>
-              <w:t>de afgelopen twaalf kwartalen</w:t>
-            </w:r>
-            <w:r>
-              <w:rPr>
-                <w:rFonts w:asciiTheme="minorHAnsi" w:hAnsiTheme="minorHAnsi" w:cstheme="minorHAnsi"/>
-                <w:sz w:val="22"/>
-                <w:szCs w:val="22"/>
-              </w:rPr>
-              <w:t>,</w:t>
-            </w:r>
-            <w:r>
-              <w:rPr>
-                <w:rFonts w:asciiTheme="minorHAnsi" w:hAnsiTheme="minorHAnsi" w:cstheme="minorHAnsi"/>
-                <w:sz w:val="22"/>
-                <w:szCs w:val="22"/>
-              </w:rPr>
-              <w:t xml:space="preserve"> maximaal één kwartaal verlies geleden.</w:t>
+              <w:t>De leverancier</w:t>
+            </w:r>
+            <w:r>
+              <w:rPr>
+                <w:rFonts w:asciiTheme="minorHAnsi" w:hAnsiTheme="minorHAnsi" w:cstheme="minorHAnsi"/>
+                <w:sz w:val="22"/>
+                <w:szCs w:val="22"/>
+              </w:rPr>
+              <w:t xml:space="preserve"> bestaat minimaal 5 jaar.</w:t>
             </w:r>
           </w:p>
         </w:tc>
@@ -12197,7 +12686,7 @@
                 <w:sz w:val="22"/>
                 <w:szCs w:val="22"/>
               </w:rPr>
-              <w:t>Zwaar</w:t>
+              <w:t>Laag</w:t>
             </w:r>
           </w:p>
         </w:tc>
@@ -12245,7 +12734,7 @@
                 <w:sz w:val="22"/>
                 <w:szCs w:val="22"/>
               </w:rPr>
-              <w:t>6</w:t>
+              <w:t>2</w:t>
             </w:r>
           </w:p>
         </w:tc>
@@ -12274,7 +12763,7 @@
                 <w:sz w:val="22"/>
                 <w:szCs w:val="22"/>
               </w:rPr>
-              <w:t>3.3.6</w:t>
+              <w:t>3.3.7</w:t>
             </w:r>
           </w:p>
         </w:tc>
@@ -12298,7 +12787,7 @@
                 <w:sz w:val="22"/>
                 <w:szCs w:val="22"/>
               </w:rPr>
-              <w:t>26</w:t>
+              <w:t>28</w:t>
             </w:r>
           </w:p>
         </w:tc>
@@ -12322,15 +12811,7 @@
                 <w:sz w:val="22"/>
                 <w:szCs w:val="22"/>
               </w:rPr>
-              <w:t>De leverancier</w:t>
-            </w:r>
-            <w:r>
-              <w:rPr>
-                <w:rFonts w:asciiTheme="minorHAnsi" w:hAnsiTheme="minorHAnsi" w:cstheme="minorHAnsi"/>
-                <w:sz w:val="22"/>
-                <w:szCs w:val="22"/>
-              </w:rPr>
-              <w:t xml:space="preserve"> bestaat minimaal 5 jaar.</w:t>
+              <w:t>De leverancier levert support in Engelse of Nederlandse taal.</w:t>
             </w:r>
           </w:p>
         </w:tc>
@@ -12354,7 +12835,7 @@
                 <w:sz w:val="22"/>
                 <w:szCs w:val="22"/>
               </w:rPr>
-              <w:t>Laag</w:t>
+              <w:t>Zeer zwaar</w:t>
             </w:r>
           </w:p>
         </w:tc>
@@ -12402,7 +12883,7 @@
                 <w:sz w:val="22"/>
                 <w:szCs w:val="22"/>
               </w:rPr>
-              <w:t>2</w:t>
+              <w:t>8</w:t>
             </w:r>
           </w:p>
         </w:tc>
@@ -12428,7 +12909,7 @@
                 <w:sz w:val="22"/>
                 <w:szCs w:val="22"/>
               </w:rPr>
-              <w:t>3.3.7</w:t>
+              <w:t>3.3.8</w:t>
             </w:r>
           </w:p>
         </w:tc>
@@ -12452,7 +12933,7 @@
                 <w:sz w:val="22"/>
                 <w:szCs w:val="22"/>
               </w:rPr>
-              <w:t>27</w:t>
+              <w:t>29</w:t>
             </w:r>
           </w:p>
         </w:tc>
@@ -12476,7 +12957,57 @@
                 <w:sz w:val="22"/>
                 <w:szCs w:val="22"/>
               </w:rPr>
-              <w:t>De leverancier levert support in Engelse of Nederlandse taal.</w:t>
+              <w:t xml:space="preserve">De leverancier is gecertificeerd </w:t>
+            </w:r>
+            <w:r>
+              <w:rPr>
+                <w:rFonts w:asciiTheme="minorHAnsi" w:hAnsiTheme="minorHAnsi" w:cstheme="minorHAnsi"/>
+                <w:sz w:val="22"/>
+                <w:szCs w:val="22"/>
+              </w:rPr>
+              <w:t xml:space="preserve">met het </w:t>
+            </w:r>
+            <w:r>
+              <w:rPr>
+                <w:rFonts w:asciiTheme="minorHAnsi" w:hAnsiTheme="minorHAnsi" w:cstheme="minorHAnsi"/>
+                <w:sz w:val="22"/>
+                <w:szCs w:val="22"/>
+              </w:rPr>
+              <w:t xml:space="preserve">‘ITIL expert </w:t>
+            </w:r>
+            <w:proofErr w:type="spellStart"/>
+            <w:r>
+              <w:rPr>
+                <w:rFonts w:asciiTheme="minorHAnsi" w:hAnsiTheme="minorHAnsi" w:cstheme="minorHAnsi"/>
+                <w:sz w:val="22"/>
+                <w:szCs w:val="22"/>
+              </w:rPr>
+              <w:t>certifi</w:t>
+            </w:r>
+            <w:r>
+              <w:rPr>
+                <w:rFonts w:asciiTheme="minorHAnsi" w:hAnsiTheme="minorHAnsi" w:cstheme="minorHAnsi"/>
+                <w:sz w:val="22"/>
+                <w:szCs w:val="22"/>
+              </w:rPr>
+              <w:t>cation</w:t>
+            </w:r>
+            <w:proofErr w:type="spellEnd"/>
+            <w:r>
+              <w:rPr>
+                <w:rFonts w:asciiTheme="minorHAnsi" w:hAnsiTheme="minorHAnsi" w:cstheme="minorHAnsi"/>
+                <w:sz w:val="22"/>
+                <w:szCs w:val="22"/>
+              </w:rPr>
+              <w:t>’</w:t>
+            </w:r>
+            <w:r>
+              <w:rPr>
+                <w:rFonts w:asciiTheme="minorHAnsi" w:hAnsiTheme="minorHAnsi" w:cstheme="minorHAnsi"/>
+                <w:sz w:val="22"/>
+                <w:szCs w:val="22"/>
+              </w:rPr>
+              <w:t xml:space="preserve"> </w:t>
             </w:r>
           </w:p>
         </w:tc>
@@ -12500,7 +13031,7 @@
                 <w:sz w:val="22"/>
                 <w:szCs w:val="22"/>
               </w:rPr>
-              <w:t>Zeer zwaar</w:t>
+              <w:t>Zwaar</w:t>
             </w:r>
           </w:p>
         </w:tc>
@@ -12536,189 +13067,6 @@
             <w:pPr>
               <w:spacing w:line="240" w:lineRule="auto"/>
               <w:cnfStyle w:val="000000000000" w:firstRow="0" w:lastRow="0" w:firstColumn="0" w:lastColumn="0" w:oddVBand="0" w:evenVBand="0" w:oddHBand="0" w:evenHBand="0" w:firstRowFirstColumn="0" w:firstRowLastColumn="0" w:lastRowFirstColumn="0" w:lastRowLastColumn="0"/>
-              <w:rPr>
-                <w:rFonts w:asciiTheme="minorHAnsi" w:hAnsiTheme="minorHAnsi" w:cstheme="minorHAnsi"/>
-                <w:sz w:val="22"/>
-                <w:szCs w:val="22"/>
-              </w:rPr>
-            </w:pPr>
-            <w:r>
-              <w:rPr>
-                <w:rFonts w:asciiTheme="minorHAnsi" w:hAnsiTheme="minorHAnsi" w:cstheme="minorHAnsi"/>
-                <w:sz w:val="22"/>
-                <w:szCs w:val="22"/>
-              </w:rPr>
-              <w:t>8</w:t>
-            </w:r>
-          </w:p>
-        </w:tc>
-      </w:tr>
-      <w:tr>
-        <w:trPr>
-          <w:cnfStyle w:val="000000100000" w:firstRow="0" w:lastRow="0" w:firstColumn="0" w:lastColumn="0" w:oddVBand="0" w:evenVBand="0" w:oddHBand="1" w:evenHBand="0" w:firstRowFirstColumn="0" w:firstRowLastColumn="0" w:lastRowFirstColumn="0" w:lastRowLastColumn="0"/>
-        </w:trPr>
-        <w:tc>
-          <w:tcPr>
-            <w:cnfStyle w:val="001000000000" w:firstRow="0" w:lastRow="0" w:firstColumn="1" w:lastColumn="0" w:oddVBand="0" w:evenVBand="0" w:oddHBand="0" w:evenHBand="0" w:firstRowFirstColumn="0" w:firstRowLastColumn="0" w:lastRowFirstColumn="0" w:lastRowLastColumn="0"/>
-            <w:tcW w:w="997" w:type="dxa"/>
-          </w:tcPr>
-          <w:p>
-            <w:pPr>
-              <w:spacing w:line="240" w:lineRule="auto"/>
-              <w:rPr>
-                <w:rFonts w:asciiTheme="minorHAnsi" w:hAnsiTheme="minorHAnsi" w:cstheme="minorHAnsi"/>
-                <w:sz w:val="22"/>
-                <w:szCs w:val="22"/>
-              </w:rPr>
-            </w:pPr>
-            <w:r>
-              <w:rPr>
-                <w:rFonts w:asciiTheme="minorHAnsi" w:hAnsiTheme="minorHAnsi" w:cstheme="minorHAnsi"/>
-                <w:sz w:val="22"/>
-                <w:szCs w:val="22"/>
-              </w:rPr>
-              <w:t>3.3.8</w:t>
-            </w:r>
-          </w:p>
-        </w:tc>
-        <w:tc>
-          <w:tcPr>
-            <w:tcW w:w="1406" w:type="dxa"/>
-          </w:tcPr>
-          <w:p>
-            <w:pPr>
-              <w:spacing w:line="240" w:lineRule="auto"/>
-              <w:cnfStyle w:val="000000100000" w:firstRow="0" w:lastRow="0" w:firstColumn="0" w:lastColumn="0" w:oddVBand="0" w:evenVBand="0" w:oddHBand="1" w:evenHBand="0" w:firstRowFirstColumn="0" w:firstRowLastColumn="0" w:lastRowFirstColumn="0" w:lastRowLastColumn="0"/>
-              <w:rPr>
-                <w:rFonts w:asciiTheme="minorHAnsi" w:hAnsiTheme="minorHAnsi" w:cstheme="minorHAnsi"/>
-                <w:sz w:val="22"/>
-                <w:szCs w:val="22"/>
-              </w:rPr>
-            </w:pPr>
-            <w:r>
-              <w:rPr>
-                <w:rFonts w:asciiTheme="minorHAnsi" w:hAnsiTheme="minorHAnsi" w:cstheme="minorHAnsi"/>
-                <w:sz w:val="22"/>
-                <w:szCs w:val="22"/>
-              </w:rPr>
-              <w:t>28</w:t>
-            </w:r>
-          </w:p>
-        </w:tc>
-        <w:tc>
-          <w:tcPr>
-            <w:tcW w:w="6749" w:type="dxa"/>
-          </w:tcPr>
-          <w:p>
-            <w:pPr>
-              <w:spacing w:line="240" w:lineRule="auto"/>
-              <w:cnfStyle w:val="000000100000" w:firstRow="0" w:lastRow="0" w:firstColumn="0" w:lastColumn="0" w:oddVBand="0" w:evenVBand="0" w:oddHBand="1" w:evenHBand="0" w:firstRowFirstColumn="0" w:firstRowLastColumn="0" w:lastRowFirstColumn="0" w:lastRowLastColumn="0"/>
-              <w:rPr>
-                <w:rFonts w:asciiTheme="minorHAnsi" w:hAnsiTheme="minorHAnsi" w:cstheme="minorHAnsi"/>
-                <w:sz w:val="22"/>
-                <w:szCs w:val="22"/>
-              </w:rPr>
-            </w:pPr>
-            <w:r>
-              <w:rPr>
-                <w:rFonts w:asciiTheme="minorHAnsi" w:hAnsiTheme="minorHAnsi" w:cstheme="minorHAnsi"/>
-                <w:sz w:val="22"/>
-                <w:szCs w:val="22"/>
-              </w:rPr>
-              <w:t xml:space="preserve">De leverancier is gecertificeerd </w:t>
-            </w:r>
-            <w:r>
-              <w:rPr>
-                <w:rFonts w:asciiTheme="minorHAnsi" w:hAnsiTheme="minorHAnsi" w:cstheme="minorHAnsi"/>
-                <w:sz w:val="22"/>
-                <w:szCs w:val="22"/>
-              </w:rPr>
-              <w:t xml:space="preserve">met het </w:t>
-            </w:r>
-            <w:r>
-              <w:rPr>
-                <w:rFonts w:asciiTheme="minorHAnsi" w:hAnsiTheme="minorHAnsi" w:cstheme="minorHAnsi"/>
-                <w:sz w:val="22"/>
-                <w:szCs w:val="22"/>
-              </w:rPr>
-              <w:t>‘ITIL expert certifi</w:t>
-            </w:r>
-            <w:r>
-              <w:rPr>
-                <w:rFonts w:asciiTheme="minorHAnsi" w:hAnsiTheme="minorHAnsi" w:cstheme="minorHAnsi"/>
-                <w:sz w:val="22"/>
-                <w:szCs w:val="22"/>
-              </w:rPr>
-              <w:t>cation’</w:t>
-            </w:r>
-            <w:r>
-              <w:rPr>
-                <w:rFonts w:asciiTheme="minorHAnsi" w:hAnsiTheme="minorHAnsi" w:cstheme="minorHAnsi"/>
-                <w:sz w:val="22"/>
-                <w:szCs w:val="22"/>
-              </w:rPr>
-              <w:t xml:space="preserve"> </w:t>
-            </w:r>
-            <w:bookmarkStart w:id="9" w:name="_GoBack"/>
-            <w:bookmarkEnd w:id="9"/>
-          </w:p>
-        </w:tc>
-        <w:tc>
-          <w:tcPr>
-            <w:tcW w:w="1681" w:type="dxa"/>
-          </w:tcPr>
-          <w:p>
-            <w:pPr>
-              <w:spacing w:line="240" w:lineRule="auto"/>
-              <w:cnfStyle w:val="000000100000" w:firstRow="0" w:lastRow="0" w:firstColumn="0" w:lastColumn="0" w:oddVBand="0" w:evenVBand="0" w:oddHBand="1" w:evenHBand="0" w:firstRowFirstColumn="0" w:firstRowLastColumn="0" w:lastRowFirstColumn="0" w:lastRowLastColumn="0"/>
-              <w:rPr>
-                <w:rFonts w:asciiTheme="minorHAnsi" w:hAnsiTheme="minorHAnsi" w:cstheme="minorHAnsi"/>
-                <w:sz w:val="22"/>
-                <w:szCs w:val="22"/>
-              </w:rPr>
-            </w:pPr>
-            <w:r>
-              <w:rPr>
-                <w:rFonts w:asciiTheme="minorHAnsi" w:hAnsiTheme="minorHAnsi" w:cstheme="minorHAnsi"/>
-                <w:sz w:val="22"/>
-                <w:szCs w:val="22"/>
-              </w:rPr>
-              <w:t>Zwaar</w:t>
-            </w:r>
-          </w:p>
-        </w:tc>
-        <w:tc>
-          <w:tcPr>
-            <w:tcW w:w="1692" w:type="dxa"/>
-          </w:tcPr>
-          <w:p>
-            <w:pPr>
-              <w:spacing w:line="240" w:lineRule="auto"/>
-              <w:cnfStyle w:val="000000100000" w:firstRow="0" w:lastRow="0" w:firstColumn="0" w:lastColumn="0" w:oddVBand="0" w:evenVBand="0" w:oddHBand="1" w:evenHBand="0" w:firstRowFirstColumn="0" w:firstRowLastColumn="0" w:lastRowFirstColumn="0" w:lastRowLastColumn="0"/>
-              <w:rPr>
-                <w:rFonts w:asciiTheme="minorHAnsi" w:hAnsiTheme="minorHAnsi" w:cstheme="minorHAnsi"/>
-                <w:sz w:val="22"/>
-                <w:szCs w:val="22"/>
-              </w:rPr>
-            </w:pPr>
-            <w:r>
-              <w:rPr>
-                <w:rFonts w:asciiTheme="minorHAnsi" w:hAnsiTheme="minorHAnsi" w:cstheme="minorHAnsi"/>
-                <w:sz w:val="22"/>
-                <w:szCs w:val="22"/>
-              </w:rPr>
-              <w:t>Ja/nee</w:t>
-            </w:r>
-          </w:p>
-        </w:tc>
-        <w:tc>
-          <w:tcPr>
-            <w:tcW w:w="1117" w:type="dxa"/>
-          </w:tcPr>
-          <w:p>
-            <w:pPr>
-              <w:spacing w:line="240" w:lineRule="auto"/>
-              <w:cnfStyle w:val="000000100000" w:firstRow="0" w:lastRow="0" w:firstColumn="0" w:lastColumn="0" w:oddVBand="0" w:evenVBand="0" w:oddHBand="1" w:evenHBand="0" w:firstRowFirstColumn="0" w:firstRowLastColumn="0" w:lastRowFirstColumn="0" w:lastRowLastColumn="0"/>
               <w:rPr>
                 <w:rFonts w:asciiTheme="minorHAnsi" w:hAnsiTheme="minorHAnsi" w:cstheme="minorHAnsi"/>
                 <w:sz w:val="22"/>
@@ -12743,8 +13091,13 @@
       </w:pPr>
       <w:bookmarkStart w:id="10" w:name="_Toc368251510"/>
       <w:bookmarkStart w:id="11" w:name="_Toc531867120"/>
+      <w:proofErr w:type="spellStart"/>
       <w:r>
-        <w:t>Knockout criteria</w:t>
+        <w:t>Knockout</w:t>
+      </w:r>
+      <w:proofErr w:type="spellEnd"/>
+      <w:r>
+        <w:t xml:space="preserve"> criteria</w:t>
       </w:r>
       <w:r>
         <w:br w:type="textWrapping" w:clear="all"/>
@@ -12997,6 +13350,7 @@
                 <w:szCs w:val="22"/>
               </w:rPr>
             </w:pPr>
+            <w:proofErr w:type="spellStart"/>
             <w:r>
               <w:rPr>
                 <w:rFonts w:asciiTheme="minorHAnsi" w:hAnsiTheme="minorHAnsi" w:cstheme="minorHAnsi"/>
@@ -13005,6 +13359,7 @@
               </w:rPr>
               <w:t>Knockout</w:t>
             </w:r>
+            <w:proofErr w:type="spellEnd"/>
           </w:p>
         </w:tc>
         <w:tc>
@@ -13143,6 +13498,7 @@
                 <w:szCs w:val="22"/>
               </w:rPr>
             </w:pPr>
+            <w:proofErr w:type="spellStart"/>
             <w:r>
               <w:rPr>
                 <w:rFonts w:asciiTheme="minorHAnsi" w:hAnsiTheme="minorHAnsi" w:cstheme="minorHAnsi"/>
@@ -13151,6 +13507,7 @@
               </w:rPr>
               <w:t>Knockout</w:t>
             </w:r>
+            <w:proofErr w:type="spellEnd"/>
           </w:p>
         </w:tc>
         <w:tc>
@@ -13292,6 +13649,7 @@
                 <w:szCs w:val="22"/>
               </w:rPr>
             </w:pPr>
+            <w:proofErr w:type="spellStart"/>
             <w:r>
               <w:rPr>
                 <w:rFonts w:asciiTheme="minorHAnsi" w:hAnsiTheme="minorHAnsi" w:cstheme="minorHAnsi"/>
@@ -13300,6 +13658,7 @@
               </w:rPr>
               <w:t>Knockout</w:t>
             </w:r>
+            <w:proofErr w:type="spellEnd"/>
           </w:p>
         </w:tc>
         <w:tc>
@@ -13386,7 +13745,25 @@
           <w:sz w:val="22"/>
           <w:szCs w:val="22"/>
         </w:rPr>
-        <w:t xml:space="preserve">Certificaten en keurmerken. (z.d.). Geraadpleegd op </w:t>
+        <w:t>Certificaten en keurmerken. (</w:t>
+      </w:r>
+      <w:proofErr w:type="spellStart"/>
+      <w:r>
+        <w:rPr>
+          <w:rFonts w:ascii="Calibri" w:eastAsia="Calibri" w:hAnsi="Calibri" w:cs="Calibri"/>
+          <w:sz w:val="22"/>
+          <w:szCs w:val="22"/>
+        </w:rPr>
+        <w:t>z.d.</w:t>
+      </w:r>
+      <w:proofErr w:type="spellEnd"/>
+      <w:r>
+        <w:rPr>
+          <w:rFonts w:ascii="Calibri" w:eastAsia="Calibri" w:hAnsi="Calibri" w:cs="Calibri"/>
+          <w:sz w:val="22"/>
+          <w:szCs w:val="22"/>
+        </w:rPr>
+        <w:t xml:space="preserve">). Geraadpleegd op </w:t>
       </w:r>
       <w:r>
         <w:rPr>
@@ -13571,7 +13948,15 @@
         </w:numPr>
       </w:pPr>
       <w:r>
-        <w:t xml:space="preserve">Activity Diagram. (z.d.) Geraadpleegd op 1 december 2018, van </w:t>
+        <w:t>Activity Diagram. (</w:t>
+      </w:r>
+      <w:proofErr w:type="spellStart"/>
+      <w:r>
+        <w:t>z.d.</w:t>
+      </w:r>
+      <w:proofErr w:type="spellEnd"/>
+      <w:r>
+        <w:t xml:space="preserve">) Geraadpleegd op 1 december 2018, van </w:t>
       </w:r>
       <w:r>
         <w:t>elo.windesheim.nl</w:t>
@@ -13621,9 +14006,19 @@
           <w:sz w:val="22"/>
           <w:szCs w:val="22"/>
         </w:rPr>
-        <w:t>Activity Diagrams</w:t>
+        <w:t xml:space="preserve">Activity </w:t>
+      </w:r>
+      <w:proofErr w:type="spellStart"/>
+      <w:r>
+        <w:rPr>
+          <w:rFonts w:asciiTheme="minorHAnsi" w:hAnsiTheme="minorHAnsi" w:cstheme="minorHAnsi"/>
+          <w:sz w:val="22"/>
+          <w:szCs w:val="22"/>
+        </w:rPr>
+        <w:t>Diagrams</w:t>
       </w:r>
       <w:bookmarkEnd w:id="12"/>
+      <w:proofErr w:type="spellEnd"/>
     </w:p>
     <w:p>
       <w:pPr>
@@ -13634,13 +14029,13 @@
           <w:noProof/>
         </w:rPr>
         <w:drawing>
-          <wp:anchor distT="0" distB="0" distL="114300" distR="114300" simplePos="0" relativeHeight="251661312" behindDoc="1" locked="0" layoutInCell="1" allowOverlap="1" wp14:anchorId="545F7058" wp14:editId="17F5E7B0">
+          <wp:anchor distT="0" distB="0" distL="114300" distR="114300" simplePos="0" relativeHeight="251656704" behindDoc="1" locked="0" layoutInCell="1" allowOverlap="1" wp14:anchorId="545F7058" wp14:editId="584AD86B">
             <wp:simplePos x="0" y="0"/>
             <wp:positionH relativeFrom="column">
-              <wp:posOffset>-936625</wp:posOffset>
+              <wp:posOffset>-850900</wp:posOffset>
             </wp:positionH>
             <wp:positionV relativeFrom="paragraph">
-              <wp:posOffset>323215</wp:posOffset>
+              <wp:posOffset>247015</wp:posOffset>
             </wp:positionV>
             <wp:extent cx="10038715" cy="2876550"/>
             <wp:effectExtent l="0" t="0" r="635" b="0"/>
@@ -13739,13 +14134,13 @@
         </w:rPr>
         <w:lastRenderedPageBreak/>
         <w:drawing>
-          <wp:anchor distT="0" distB="0" distL="114300" distR="114300" simplePos="0" relativeHeight="251674624" behindDoc="0" locked="0" layoutInCell="1" allowOverlap="1" wp14:anchorId="30D17E94" wp14:editId="6238E1AF">
+          <wp:anchor distT="0" distB="0" distL="114300" distR="114300" simplePos="0" relativeHeight="251659776" behindDoc="0" locked="0" layoutInCell="1" allowOverlap="1" wp14:anchorId="30D17E94" wp14:editId="2176FA3D">
             <wp:simplePos x="0" y="0"/>
             <wp:positionH relativeFrom="column">
               <wp:posOffset>-674370</wp:posOffset>
             </wp:positionH>
             <wp:positionV relativeFrom="paragraph">
-              <wp:posOffset>637540</wp:posOffset>
+              <wp:posOffset>370840</wp:posOffset>
             </wp:positionV>
             <wp:extent cx="9866630" cy="3076575"/>
             <wp:effectExtent l="0" t="0" r="1270" b="9525"/>
@@ -13893,7 +14288,15 @@
         <w:t>8</w:t>
       </w:r>
       <w:r>
-        <w:t xml:space="preserve"> zijn enkele belangrijke stakeholders geselecteerd. Deze zijn beschreven in de business case van WideWorldImporters. Om ze te analyseren wordt er gekeken naar de macht en interesse die ze hebben binnen WWI.</w:t>
+        <w:t xml:space="preserve"> zijn enkele belangrijke stakeholders geselecteerd. Deze zijn beschreven in de business case van </w:t>
+      </w:r>
+      <w:proofErr w:type="spellStart"/>
+      <w:r>
+        <w:t>WideWorldImporters</w:t>
+      </w:r>
+      <w:proofErr w:type="spellEnd"/>
+      <w:r>
+        <w:t>. Om ze te analyseren wordt er gekeken naar de macht en interesse die ze hebben binnen WWI.</w:t>
       </w:r>
     </w:p>
     <w:p>
@@ -14017,9 +14420,11 @@
             <w:pPr>
               <w:cnfStyle w:val="000000100000" w:firstRow="0" w:lastRow="0" w:firstColumn="0" w:lastColumn="0" w:oddVBand="0" w:evenVBand="0" w:oddHBand="1" w:evenHBand="0" w:firstRowFirstColumn="0" w:firstRowLastColumn="0" w:lastRowFirstColumn="0" w:lastRowLastColumn="0"/>
             </w:pPr>
+            <w:proofErr w:type="spellStart"/>
             <w:r>
               <w:t>Include</w:t>
             </w:r>
+            <w:proofErr w:type="spellEnd"/>
           </w:p>
         </w:tc>
         <w:tc>
@@ -14069,9 +14474,11 @@
             <w:pPr>
               <w:cnfStyle w:val="000000000000" w:firstRow="0" w:lastRow="0" w:firstColumn="0" w:lastColumn="0" w:oddVBand="0" w:evenVBand="0" w:oddHBand="0" w:evenHBand="0" w:firstRowFirstColumn="0" w:firstRowLastColumn="0" w:lastRowFirstColumn="0" w:lastRowLastColumn="0"/>
             </w:pPr>
+            <w:proofErr w:type="spellStart"/>
             <w:r>
               <w:t>Include</w:t>
             </w:r>
+            <w:proofErr w:type="spellEnd"/>
           </w:p>
         </w:tc>
         <w:tc>
@@ -14124,9 +14531,11 @@
             <w:pPr>
               <w:cnfStyle w:val="000000100000" w:firstRow="0" w:lastRow="0" w:firstColumn="0" w:lastColumn="0" w:oddVBand="0" w:evenVBand="0" w:oddHBand="1" w:evenHBand="0" w:firstRowFirstColumn="0" w:firstRowLastColumn="0" w:lastRowFirstColumn="0" w:lastRowLastColumn="0"/>
             </w:pPr>
+            <w:proofErr w:type="spellStart"/>
             <w:r>
               <w:t>Inform</w:t>
             </w:r>
+            <w:proofErr w:type="spellEnd"/>
           </w:p>
         </w:tc>
         <w:tc>
@@ -14164,7 +14573,23 @@
               <w:cnfStyle w:val="000000000000" w:firstRow="0" w:lastRow="0" w:firstColumn="0" w:lastColumn="0" w:oddVBand="0" w:evenVBand="0" w:oddHBand="0" w:evenHBand="0" w:firstRowFirstColumn="0" w:firstRowLastColumn="0" w:lastRowFirstColumn="0" w:lastRowLastColumn="0"/>
             </w:pPr>
             <w:r>
-              <w:t>“Eigen look-and-feel. Zonder problemen eigen content kunnen aanbieden. Het hebben van een eigen rechtensysteem. Verantwoordelijk voor auteursrecht.”</w:t>
+              <w:t>“Eigen look-</w:t>
+            </w:r>
+            <w:proofErr w:type="spellStart"/>
+            <w:r>
+              <w:t>and</w:t>
+            </w:r>
+            <w:proofErr w:type="spellEnd"/>
+            <w:r>
+              <w:t xml:space="preserve">-feel. Zonder problemen eigen content kunnen aanbieden. Het hebben van een eigen </w:t>
+            </w:r>
+            <w:proofErr w:type="spellStart"/>
+            <w:r>
+              <w:t>rechtensysteem</w:t>
+            </w:r>
+            <w:proofErr w:type="spellEnd"/>
+            <w:r>
+              <w:t>. Verantwoordelijk voor auteursrecht.”</w:t>
             </w:r>
           </w:p>
         </w:tc>
@@ -14176,9 +14601,11 @@
             <w:pPr>
               <w:cnfStyle w:val="000000000000" w:firstRow="0" w:lastRow="0" w:firstColumn="0" w:lastColumn="0" w:oddVBand="0" w:evenVBand="0" w:oddHBand="0" w:evenHBand="0" w:firstRowFirstColumn="0" w:firstRowLastColumn="0" w:lastRowFirstColumn="0" w:lastRowLastColumn="0"/>
             </w:pPr>
+            <w:proofErr w:type="spellStart"/>
             <w:r>
               <w:t>Inform</w:t>
             </w:r>
+            <w:proofErr w:type="spellEnd"/>
           </w:p>
         </w:tc>
         <w:tc>
@@ -14231,9 +14658,11 @@
             <w:pPr>
               <w:cnfStyle w:val="000000100000" w:firstRow="0" w:lastRow="0" w:firstColumn="0" w:lastColumn="0" w:oddVBand="0" w:evenVBand="0" w:oddHBand="1" w:evenHBand="0" w:firstRowFirstColumn="0" w:firstRowLastColumn="0" w:lastRowFirstColumn="0" w:lastRowLastColumn="0"/>
             </w:pPr>
+            <w:proofErr w:type="spellStart"/>
             <w:r>
               <w:t>Ignore</w:t>
             </w:r>
+            <w:proofErr w:type="spellEnd"/>
           </w:p>
         </w:tc>
         <w:tc>
@@ -14339,9 +14768,11 @@
             <w:pPr>
               <w:cnfStyle w:val="000000100000" w:firstRow="0" w:lastRow="0" w:firstColumn="0" w:lastColumn="0" w:oddVBand="0" w:evenVBand="0" w:oddHBand="1" w:evenHBand="0" w:firstRowFirstColumn="0" w:firstRowLastColumn="0" w:lastRowFirstColumn="0" w:lastRowLastColumn="0"/>
             </w:pPr>
+            <w:proofErr w:type="spellStart"/>
             <w:r>
               <w:t>Ignore</w:t>
             </w:r>
+            <w:proofErr w:type="spellEnd"/>
           </w:p>
         </w:tc>
         <w:tc>
@@ -18146,6 +18577,15 @@
 </file>
 
 <file path=customXml/item1.xml><?xml version="1.0" encoding="utf-8"?>
+<?mso-contentType ?>
+<FormTemplates xmlns="http://schemas.microsoft.com/sharepoint/v3/contenttype/forms">
+  <Display>DocumentLibraryForm</Display>
+  <Edit>DocumentLibraryForm</Edit>
+  <New>DocumentLibraryForm</New>
+</FormTemplates>
+</file>
+
+<file path=customXml/item2.xml><?xml version="1.0" encoding="utf-8"?>
 <p:properties xmlns:p="http://schemas.microsoft.com/office/2006/metadata/properties" xmlns:xsi="http://www.w3.org/2001/XMLSchema-instance" xmlns:pc="http://schemas.microsoft.com/office/infopath/2007/PartnerControls">
   <documentManagement>
     <IconOverlay xmlns="http://schemas.microsoft.com/sharepoint/v4" xsi:nil="true"/>
@@ -18153,15 +18593,6 @@
     <PublishingStartDate xmlns="http://schemas.microsoft.com/sharepoint/v3" xsi:nil="true"/>
   </documentManagement>
 </p:properties>
-</file>
-
-<file path=customXml/item2.xml><?xml version="1.0" encoding="utf-8"?>
-<?mso-contentType ?>
-<FormTemplates xmlns="http://schemas.microsoft.com/sharepoint/v3/contenttype/forms">
-  <Display>DocumentLibraryForm</Display>
-  <Edit>DocumentLibraryForm</Edit>
-  <New>DocumentLibraryForm</New>
-</FormTemplates>
 </file>
 
 <file path=customXml/item3.xml><?xml version="1.0" encoding="utf-8"?>
@@ -18308,20 +18739,20 @@
 </file>
 
 <file path=customXml/itemProps1.xml><?xml version="1.0" encoding="utf-8"?>
+<ds:datastoreItem xmlns:ds="http://schemas.openxmlformats.org/officeDocument/2006/customXml" ds:itemID="{BD8CF2AA-2B02-4A9A-AF84-D2DF2F02EA15}">
+  <ds:schemaRefs>
+    <ds:schemaRef ds:uri="http://schemas.microsoft.com/sharepoint/v3/contenttype/forms"/>
+  </ds:schemaRefs>
+</ds:datastoreItem>
+</file>
+
+<file path=customXml/itemProps2.xml><?xml version="1.0" encoding="utf-8"?>
 <ds:datastoreItem xmlns:ds="http://schemas.openxmlformats.org/officeDocument/2006/customXml" ds:itemID="{6DB53463-5DC8-49C9-A87F-D728DEB74A62}">
   <ds:schemaRefs>
     <ds:schemaRef ds:uri="http://schemas.microsoft.com/office/2006/metadata/properties"/>
     <ds:schemaRef ds:uri="http://schemas.microsoft.com/office/infopath/2007/PartnerControls"/>
     <ds:schemaRef ds:uri="http://schemas.microsoft.com/sharepoint/v4"/>
     <ds:schemaRef ds:uri="http://schemas.microsoft.com/sharepoint/v3"/>
-  </ds:schemaRefs>
-</ds:datastoreItem>
-</file>
-
-<file path=customXml/itemProps2.xml><?xml version="1.0" encoding="utf-8"?>
-<ds:datastoreItem xmlns:ds="http://schemas.openxmlformats.org/officeDocument/2006/customXml" ds:itemID="{BD8CF2AA-2B02-4A9A-AF84-D2DF2F02EA15}">
-  <ds:schemaRefs>
-    <ds:schemaRef ds:uri="http://schemas.microsoft.com/sharepoint/v3/contenttype/forms"/>
   </ds:schemaRefs>
 </ds:datastoreItem>
 </file>

</xml_diff>